<commit_message>
Creación de la ficha caracterización regular
</commit_message>
<xml_diff>
--- a/backend/src/public/plantilla.docx
+++ b/backend/src/public/plantilla.docx
@@ -694,8 +694,8 @@
         <w:tblLook w:val="0000" w:firstRow="0" w:lastRow="0" w:firstColumn="0" w:lastColumn="0" w:noHBand="0" w:noVBand="0"/>
       </w:tblPr>
       <w:tblGrid>
-        <w:gridCol w:w="3687"/>
-        <w:gridCol w:w="375"/>
+        <w:gridCol w:w="3681"/>
+        <w:gridCol w:w="381"/>
         <w:gridCol w:w="44"/>
         <w:gridCol w:w="439"/>
         <w:gridCol w:w="482"/>
@@ -732,7 +732,7 @@
         </w:trPr>
         <w:tc>
           <w:tcPr>
-            <w:tcW w:w="3687" w:type="dxa"/>
+            <w:tcW w:w="3681" w:type="dxa"/>
             <w:tcBorders>
               <w:top w:val="single" w:sz="4" w:space="0" w:color="000000"/>
               <w:left w:val="single" w:sz="4" w:space="0" w:color="000000"/>
@@ -937,7 +937,7 @@
         </w:tc>
         <w:tc>
           <w:tcPr>
-            <w:tcW w:w="6681" w:type="dxa"/>
+            <w:tcW w:w="6687" w:type="dxa"/>
             <w:gridSpan w:val="26"/>
             <w:tcBorders>
               <w:top w:val="single" w:sz="4" w:space="0" w:color="000000"/>
@@ -1010,7 +1010,7 @@
         </w:trPr>
         <w:tc>
           <w:tcPr>
-            <w:tcW w:w="3687" w:type="dxa"/>
+            <w:tcW w:w="3681" w:type="dxa"/>
             <w:tcBorders>
               <w:top w:val="single" w:sz="4" w:space="0" w:color="000000"/>
               <w:left w:val="single" w:sz="4" w:space="0" w:color="000000"/>
@@ -1125,7 +1125,7 @@
         </w:tc>
         <w:tc>
           <w:tcPr>
-            <w:tcW w:w="6681" w:type="dxa"/>
+            <w:tcW w:w="6687" w:type="dxa"/>
             <w:gridSpan w:val="26"/>
             <w:tcBorders>
               <w:top w:val="single" w:sz="4" w:space="0" w:color="000000"/>
@@ -1197,7 +1197,7 @@
         </w:trPr>
         <w:tc>
           <w:tcPr>
-            <w:tcW w:w="3687" w:type="dxa"/>
+            <w:tcW w:w="3681" w:type="dxa"/>
             <w:tcBorders>
               <w:top w:val="single" w:sz="4" w:space="0" w:color="000000"/>
               <w:left w:val="single" w:sz="4" w:space="0" w:color="000000"/>
@@ -1328,7 +1328,7 @@
         </w:tc>
         <w:tc>
           <w:tcPr>
-            <w:tcW w:w="6681" w:type="dxa"/>
+            <w:tcW w:w="6687" w:type="dxa"/>
             <w:gridSpan w:val="26"/>
             <w:tcBorders>
               <w:top w:val="single" w:sz="4" w:space="0" w:color="000000"/>
@@ -1400,7 +1400,7 @@
         </w:trPr>
         <w:tc>
           <w:tcPr>
-            <w:tcW w:w="3687" w:type="dxa"/>
+            <w:tcW w:w="3681" w:type="dxa"/>
             <w:tcBorders>
               <w:top w:val="single" w:sz="4" w:space="0" w:color="000000"/>
               <w:left w:val="single" w:sz="4" w:space="0" w:color="000000"/>
@@ -1539,7 +1539,7 @@
         </w:tc>
         <w:tc>
           <w:tcPr>
-            <w:tcW w:w="6681" w:type="dxa"/>
+            <w:tcW w:w="6687" w:type="dxa"/>
             <w:gridSpan w:val="26"/>
             <w:tcBorders>
               <w:top w:val="single" w:sz="4" w:space="0" w:color="000000"/>
@@ -1591,7 +1591,7 @@
         </w:trPr>
         <w:tc>
           <w:tcPr>
-            <w:tcW w:w="3687" w:type="dxa"/>
+            <w:tcW w:w="3681" w:type="dxa"/>
             <w:tcBorders>
               <w:top w:val="single" w:sz="4" w:space="0" w:color="000000"/>
               <w:left w:val="single" w:sz="4" w:space="0" w:color="000000"/>
@@ -1714,7 +1714,7 @@
         </w:tc>
         <w:tc>
           <w:tcPr>
-            <w:tcW w:w="6681" w:type="dxa"/>
+            <w:tcW w:w="6687" w:type="dxa"/>
             <w:gridSpan w:val="26"/>
             <w:tcBorders>
               <w:top w:val="single" w:sz="4" w:space="0" w:color="000000"/>
@@ -1786,7 +1786,7 @@
         </w:trPr>
         <w:tc>
           <w:tcPr>
-            <w:tcW w:w="3687" w:type="dxa"/>
+            <w:tcW w:w="3681" w:type="dxa"/>
             <w:tcBorders>
               <w:top w:val="single" w:sz="4" w:space="0" w:color="000000"/>
               <w:left w:val="single" w:sz="4" w:space="0" w:color="000000"/>
@@ -1973,7 +1973,7 @@
         </w:tc>
         <w:tc>
           <w:tcPr>
-            <w:tcW w:w="6681" w:type="dxa"/>
+            <w:tcW w:w="6687" w:type="dxa"/>
             <w:gridSpan w:val="26"/>
             <w:tcBorders>
               <w:top w:val="single" w:sz="4" w:space="0" w:color="000000"/>
@@ -2041,7 +2041,7 @@
         </w:trPr>
         <w:tc>
           <w:tcPr>
-            <w:tcW w:w="3687" w:type="dxa"/>
+            <w:tcW w:w="3681" w:type="dxa"/>
             <w:tcBorders>
               <w:top w:val="single" w:sz="4" w:space="0" w:color="000000"/>
               <w:left w:val="single" w:sz="4" w:space="0" w:color="000000"/>
@@ -2092,7 +2092,7 @@
         </w:tc>
         <w:tc>
           <w:tcPr>
-            <w:tcW w:w="6681" w:type="dxa"/>
+            <w:tcW w:w="6687" w:type="dxa"/>
             <w:gridSpan w:val="26"/>
             <w:tcBorders>
               <w:top w:val="single" w:sz="4" w:space="0" w:color="000000"/>
@@ -2142,7 +2142,7 @@
         </w:trPr>
         <w:tc>
           <w:tcPr>
-            <w:tcW w:w="3687" w:type="dxa"/>
+            <w:tcW w:w="3681" w:type="dxa"/>
             <w:tcBorders>
               <w:top w:val="single" w:sz="4" w:space="0" w:color="000000"/>
               <w:left w:val="single" w:sz="4" w:space="0" w:color="000000"/>
@@ -2289,7 +2289,7 @@
         </w:tc>
         <w:tc>
           <w:tcPr>
-            <w:tcW w:w="419" w:type="dxa"/>
+            <w:tcW w:w="425" w:type="dxa"/>
             <w:gridSpan w:val="2"/>
             <w:tcBorders>
               <w:top w:val="single" w:sz="4" w:space="0" w:color="000000"/>
@@ -2589,7 +2589,7 @@
         </w:trPr>
         <w:tc>
           <w:tcPr>
-            <w:tcW w:w="3687" w:type="dxa"/>
+            <w:tcW w:w="3681" w:type="dxa"/>
             <w:tcBorders>
               <w:top w:val="single" w:sz="4" w:space="0" w:color="000000"/>
               <w:left w:val="single" w:sz="4" w:space="0" w:color="000000"/>
@@ -2728,7 +2728,7 @@
         </w:tc>
         <w:tc>
           <w:tcPr>
-            <w:tcW w:w="6681" w:type="dxa"/>
+            <w:tcW w:w="6687" w:type="dxa"/>
             <w:gridSpan w:val="26"/>
             <w:tcBorders>
               <w:top w:val="single" w:sz="4" w:space="0" w:color="000000"/>
@@ -2778,7 +2778,7 @@
         </w:trPr>
         <w:tc>
           <w:tcPr>
-            <w:tcW w:w="3687" w:type="dxa"/>
+            <w:tcW w:w="3681" w:type="dxa"/>
             <w:tcBorders>
               <w:top w:val="single" w:sz="4" w:space="0" w:color="000000"/>
               <w:left w:val="single" w:sz="4" w:space="0" w:color="000000"/>
@@ -2984,7 +2984,7 @@
         </w:tc>
         <w:tc>
           <w:tcPr>
-            <w:tcW w:w="1993" w:type="dxa"/>
+            <w:tcW w:w="1999" w:type="dxa"/>
             <w:gridSpan w:val="7"/>
             <w:tcBorders>
               <w:top w:val="single" w:sz="4" w:space="0" w:color="000000"/>
@@ -3089,7 +3089,7 @@
         </w:trPr>
         <w:tc>
           <w:tcPr>
-            <w:tcW w:w="3687" w:type="dxa"/>
+            <w:tcW w:w="3681" w:type="dxa"/>
             <w:tcBorders>
               <w:top w:val="single" w:sz="4" w:space="0" w:color="000000"/>
               <w:left w:val="single" w:sz="4" w:space="0" w:color="000000"/>
@@ -3297,7 +3297,7 @@
         </w:tc>
         <w:tc>
           <w:tcPr>
-            <w:tcW w:w="6681" w:type="dxa"/>
+            <w:tcW w:w="6687" w:type="dxa"/>
             <w:gridSpan w:val="26"/>
             <w:tcBorders>
               <w:top w:val="single" w:sz="4" w:space="0" w:color="auto"/>
@@ -3369,7 +3369,7 @@
         </w:trPr>
         <w:tc>
           <w:tcPr>
-            <w:tcW w:w="3687" w:type="dxa"/>
+            <w:tcW w:w="3681" w:type="dxa"/>
             <w:tcBorders>
               <w:top w:val="single" w:sz="4" w:space="0" w:color="000000"/>
               <w:left w:val="single" w:sz="4" w:space="0" w:color="000000"/>
@@ -3536,7 +3536,7 @@
         </w:tc>
         <w:tc>
           <w:tcPr>
-            <w:tcW w:w="4259" w:type="dxa"/>
+            <w:tcW w:w="4265" w:type="dxa"/>
             <w:gridSpan w:val="17"/>
             <w:tcBorders>
               <w:top w:val="single" w:sz="4" w:space="0" w:color="auto"/>
@@ -3697,7 +3697,7 @@
         </w:trPr>
         <w:tc>
           <w:tcPr>
-            <w:tcW w:w="3687" w:type="dxa"/>
+            <w:tcW w:w="3681" w:type="dxa"/>
             <w:tcBorders>
               <w:top w:val="single" w:sz="4" w:space="0" w:color="000000"/>
               <w:left w:val="single" w:sz="4" w:space="0" w:color="000000"/>
@@ -3833,7 +3833,7 @@
         </w:tc>
         <w:tc>
           <w:tcPr>
-            <w:tcW w:w="6681" w:type="dxa"/>
+            <w:tcW w:w="6687" w:type="dxa"/>
             <w:gridSpan w:val="26"/>
             <w:tcBorders>
               <w:top w:val="single" w:sz="4" w:space="0" w:color="auto"/>
@@ -3894,7 +3894,7 @@
         </w:trPr>
         <w:tc>
           <w:tcPr>
-            <w:tcW w:w="3687" w:type="dxa"/>
+            <w:tcW w:w="3681" w:type="dxa"/>
             <w:tcBorders>
               <w:top w:val="single" w:sz="4" w:space="0" w:color="000000"/>
               <w:left w:val="single" w:sz="4" w:space="0" w:color="000000"/>
@@ -4015,7 +4015,7 @@
         </w:tc>
         <w:tc>
           <w:tcPr>
-            <w:tcW w:w="6681" w:type="dxa"/>
+            <w:tcW w:w="6687" w:type="dxa"/>
             <w:gridSpan w:val="26"/>
             <w:tcBorders>
               <w:top w:val="single" w:sz="4" w:space="0" w:color="000000"/>
@@ -4087,7 +4087,7 @@
         </w:trPr>
         <w:tc>
           <w:tcPr>
-            <w:tcW w:w="3687" w:type="dxa"/>
+            <w:tcW w:w="3681" w:type="dxa"/>
             <w:tcBorders>
               <w:top w:val="single" w:sz="4" w:space="0" w:color="000000"/>
               <w:left w:val="single" w:sz="4" w:space="0" w:color="000000"/>
@@ -4227,7 +4227,7 @@
         </w:tc>
         <w:tc>
           <w:tcPr>
-            <w:tcW w:w="6681" w:type="dxa"/>
+            <w:tcW w:w="6687" w:type="dxa"/>
             <w:gridSpan w:val="26"/>
             <w:tcBorders>
               <w:top w:val="single" w:sz="4" w:space="0" w:color="000000"/>
@@ -4299,7 +4299,7 @@
         </w:trPr>
         <w:tc>
           <w:tcPr>
-            <w:tcW w:w="3687" w:type="dxa"/>
+            <w:tcW w:w="3681" w:type="dxa"/>
             <w:vMerge w:val="restart"/>
             <w:tcBorders>
               <w:top w:val="single" w:sz="4" w:space="0" w:color="000000"/>
@@ -4529,7 +4529,7 @@
         </w:tc>
         <w:tc>
           <w:tcPr>
-            <w:tcW w:w="419" w:type="dxa"/>
+            <w:tcW w:w="425" w:type="dxa"/>
             <w:gridSpan w:val="2"/>
             <w:tcBorders>
               <w:top w:val="single" w:sz="4" w:space="0" w:color="000000"/>
@@ -4555,12 +4555,21 @@
             </w:pPr>
             <w:r>
               <w:rPr>
-                <w:rFonts w:ascii="Times New Roman" w:hAnsi="Times New Roman"/>
-                <w:b/>
-                <w:sz w:val="16"/>
-                <w:szCs w:val="16"/>
-              </w:rPr>
-              <w:t xml:space="preserve"> </w:t>
+                <w:rFonts w:ascii="Arial" w:hAnsi="Arial" w:cs="Arial"/>
+                <w:b/>
+                <w:sz w:val="16"/>
+                <w:szCs w:val="16"/>
+              </w:rPr>
+              <w:t xml:space="preserve">  </w:t>
+            </w:r>
+            <w:r>
+              <w:rPr>
+                <w:rFonts w:ascii="Arial" w:hAnsi="Arial" w:cs="Arial"/>
+                <w:b/>
+                <w:sz w:val="16"/>
+                <w:szCs w:val="16"/>
+              </w:rPr>
+              <w:t>{#CAMPESENA}X{/CAMPESENA}</w:t>
             </w:r>
           </w:p>
         </w:tc>
@@ -4600,29 +4609,7 @@
                 <w:sz w:val="16"/>
                 <w:szCs w:val="16"/>
               </w:rPr>
-              <w:t>CA</w:t>
-            </w:r>
-            <w:r>
-              <w:rPr>
-                <w:rFonts w:ascii="Arial" w:hAnsi="Arial" w:cs="Arial"/>
-                <w:b/>
-                <w:spacing w:val="-1"/>
-                <w:position w:val="1"/>
-                <w:sz w:val="16"/>
-                <w:szCs w:val="16"/>
-              </w:rPr>
-              <w:t>M</w:t>
-            </w:r>
-            <w:r>
-              <w:rPr>
-                <w:rFonts w:ascii="Arial" w:hAnsi="Arial" w:cs="Arial"/>
-                <w:b/>
-                <w:spacing w:val="-1"/>
-                <w:position w:val="1"/>
-                <w:sz w:val="16"/>
-                <w:szCs w:val="16"/>
-              </w:rPr>
-              <w:t>PESENA</w:t>
+              <w:t>CAMPESENA</w:t>
             </w:r>
             <w:r>
               <w:rPr>
@@ -4634,6 +4621,424 @@
                 <w:szCs w:val="16"/>
               </w:rPr>
               <w:t xml:space="preserve"> </w:t>
+            </w:r>
+          </w:p>
+        </w:tc>
+      </w:tr>
+      <w:tr>
+        <w:trPr>
+          <w:gridAfter w:val="2"/>
+          <w:wAfter w:w="3334" w:type="dxa"/>
+          <w:trHeight w:hRule="exact" w:val="368"/>
+        </w:trPr>
+        <w:tc>
+          <w:tcPr>
+            <w:tcW w:w="3681" w:type="dxa"/>
+            <w:vMerge/>
+            <w:tcBorders>
+              <w:top w:val="single" w:sz="4" w:space="0" w:color="000000"/>
+              <w:left w:val="single" w:sz="4" w:space="0" w:color="000000"/>
+              <w:bottom w:val="single" w:sz="4" w:space="0" w:color="000000"/>
+              <w:right w:val="single" w:sz="4" w:space="0" w:color="000000"/>
+            </w:tcBorders>
+          </w:tcPr>
+          <w:p>
+            <w:pPr>
+              <w:widowControl w:val="0"/>
+              <w:autoSpaceDE w:val="0"/>
+              <w:autoSpaceDN w:val="0"/>
+              <w:adjustRightInd w:val="0"/>
+              <w:spacing w:before="5" w:after="0" w:line="150" w:lineRule="exact"/>
+              <w:rPr>
+                <w:rFonts w:ascii="Times New Roman" w:hAnsi="Times New Roman"/>
+                <w:sz w:val="16"/>
+                <w:szCs w:val="16"/>
+              </w:rPr>
+            </w:pPr>
+          </w:p>
+        </w:tc>
+        <w:tc>
+          <w:tcPr>
+            <w:tcW w:w="425" w:type="dxa"/>
+            <w:gridSpan w:val="2"/>
+            <w:tcBorders>
+              <w:top w:val="single" w:sz="4" w:space="0" w:color="000000"/>
+              <w:left w:val="single" w:sz="4" w:space="0" w:color="000000"/>
+              <w:bottom w:val="single" w:sz="4" w:space="0" w:color="000000"/>
+              <w:right w:val="single" w:sz="4" w:space="0" w:color="000000"/>
+            </w:tcBorders>
+          </w:tcPr>
+          <w:p>
+            <w:pPr>
+              <w:widowControl w:val="0"/>
+              <w:autoSpaceDE w:val="0"/>
+              <w:autoSpaceDN w:val="0"/>
+              <w:adjustRightInd w:val="0"/>
+              <w:spacing w:after="0" w:line="240" w:lineRule="auto"/>
+              <w:jc w:val="center"/>
+              <w:rPr>
+                <w:rFonts w:ascii="Times New Roman" w:hAnsi="Times New Roman"/>
+                <w:b/>
+                <w:sz w:val="16"/>
+                <w:szCs w:val="16"/>
+              </w:rPr>
+            </w:pPr>
+            <w:r>
+              <w:rPr>
+                <w:rFonts w:ascii="Times New Roman" w:hAnsi="Times New Roman"/>
+                <w:b/>
+                <w:sz w:val="16"/>
+                <w:szCs w:val="16"/>
+              </w:rPr>
+              <w:t xml:space="preserve">  </w:t>
+            </w:r>
+            <w:r>
+              <w:rPr>
+                <w:rFonts w:ascii="Times New Roman" w:hAnsi="Times New Roman"/>
+                <w:b/>
+                <w:sz w:val="16"/>
+                <w:szCs w:val="16"/>
+              </w:rPr>
+              <w:t>{#CAMPESENA</w:t>
+            </w:r>
+            <w:r>
+              <w:rPr>
+                <w:rFonts w:ascii="Times New Roman" w:hAnsi="Times New Roman"/>
+                <w:b/>
+                <w:sz w:val="16"/>
+                <w:szCs w:val="16"/>
+              </w:rPr>
+              <w:t>_</w:t>
+            </w:r>
+            <w:r>
+              <w:rPr>
+                <w:rFonts w:ascii="Times New Roman" w:hAnsi="Times New Roman"/>
+                <w:b/>
+                <w:sz w:val="16"/>
+                <w:szCs w:val="16"/>
+              </w:rPr>
+              <w:t>RADIAL}X{/CAMPESENA</w:t>
+            </w:r>
+            <w:r>
+              <w:rPr>
+                <w:rFonts w:ascii="Times New Roman" w:hAnsi="Times New Roman"/>
+                <w:b/>
+                <w:sz w:val="16"/>
+                <w:szCs w:val="16"/>
+              </w:rPr>
+              <w:t>_</w:t>
+            </w:r>
+            <w:r>
+              <w:rPr>
+                <w:rFonts w:ascii="Times New Roman" w:hAnsi="Times New Roman"/>
+                <w:b/>
+                <w:sz w:val="16"/>
+                <w:szCs w:val="16"/>
+              </w:rPr>
+              <w:t>RADIAL}</w:t>
+            </w:r>
+          </w:p>
+        </w:tc>
+        <w:tc>
+          <w:tcPr>
+            <w:tcW w:w="6262" w:type="dxa"/>
+            <w:gridSpan w:val="24"/>
+            <w:tcBorders>
+              <w:top w:val="single" w:sz="4" w:space="0" w:color="000000"/>
+              <w:left w:val="single" w:sz="4" w:space="0" w:color="000000"/>
+              <w:bottom w:val="single" w:sz="4" w:space="0" w:color="000000"/>
+              <w:right w:val="single" w:sz="4" w:space="0" w:color="000000"/>
+            </w:tcBorders>
+            <w:vAlign w:val="center"/>
+          </w:tcPr>
+          <w:p>
+            <w:pPr>
+              <w:widowControl w:val="0"/>
+              <w:autoSpaceDE w:val="0"/>
+              <w:autoSpaceDN w:val="0"/>
+              <w:adjustRightInd w:val="0"/>
+              <w:spacing w:after="0" w:line="242" w:lineRule="exact"/>
+              <w:ind w:left="102"/>
+              <w:rPr>
+                <w:rFonts w:ascii="Arial" w:hAnsi="Arial" w:cs="Arial"/>
+                <w:b/>
+                <w:spacing w:val="-1"/>
+                <w:position w:val="1"/>
+                <w:sz w:val="16"/>
+                <w:szCs w:val="16"/>
+              </w:rPr>
+            </w:pPr>
+            <w:r>
+              <w:rPr>
+                <w:rFonts w:ascii="Arial" w:hAnsi="Arial" w:cs="Arial"/>
+                <w:b/>
+                <w:spacing w:val="-1"/>
+                <w:position w:val="1"/>
+                <w:sz w:val="16"/>
+                <w:szCs w:val="16"/>
+              </w:rPr>
+              <w:t xml:space="preserve">CAMPESENA RADIAL </w:t>
+            </w:r>
+          </w:p>
+        </w:tc>
+      </w:tr>
+      <w:tr>
+        <w:trPr>
+          <w:gridAfter w:val="2"/>
+          <w:wAfter w:w="3334" w:type="dxa"/>
+          <w:trHeight w:hRule="exact" w:val="290"/>
+        </w:trPr>
+        <w:tc>
+          <w:tcPr>
+            <w:tcW w:w="3681" w:type="dxa"/>
+            <w:vMerge/>
+            <w:tcBorders>
+              <w:top w:val="single" w:sz="4" w:space="0" w:color="000000"/>
+              <w:left w:val="single" w:sz="4" w:space="0" w:color="000000"/>
+              <w:bottom w:val="single" w:sz="4" w:space="0" w:color="000000"/>
+              <w:right w:val="single" w:sz="4" w:space="0" w:color="000000"/>
+            </w:tcBorders>
+          </w:tcPr>
+          <w:p>
+            <w:pPr>
+              <w:widowControl w:val="0"/>
+              <w:autoSpaceDE w:val="0"/>
+              <w:autoSpaceDN w:val="0"/>
+              <w:adjustRightInd w:val="0"/>
+              <w:spacing w:after="0" w:line="242" w:lineRule="exact"/>
+              <w:ind w:left="102"/>
+              <w:rPr>
+                <w:rFonts w:ascii="Times New Roman" w:hAnsi="Times New Roman"/>
+                <w:sz w:val="16"/>
+                <w:szCs w:val="16"/>
+              </w:rPr>
+            </w:pPr>
+          </w:p>
+        </w:tc>
+        <w:tc>
+          <w:tcPr>
+            <w:tcW w:w="425" w:type="dxa"/>
+            <w:gridSpan w:val="2"/>
+            <w:tcBorders>
+              <w:top w:val="single" w:sz="4" w:space="0" w:color="000000"/>
+              <w:left w:val="single" w:sz="4" w:space="0" w:color="000000"/>
+              <w:bottom w:val="single" w:sz="4" w:space="0" w:color="000000"/>
+              <w:right w:val="single" w:sz="4" w:space="0" w:color="000000"/>
+            </w:tcBorders>
+          </w:tcPr>
+          <w:p>
+            <w:pPr>
+              <w:widowControl w:val="0"/>
+              <w:autoSpaceDE w:val="0"/>
+              <w:autoSpaceDN w:val="0"/>
+              <w:adjustRightInd w:val="0"/>
+              <w:spacing w:after="0" w:line="240" w:lineRule="auto"/>
+              <w:jc w:val="center"/>
+              <w:rPr>
+                <w:rFonts w:ascii="Times New Roman" w:hAnsi="Times New Roman"/>
+                <w:b/>
+                <w:sz w:val="16"/>
+                <w:szCs w:val="16"/>
+              </w:rPr>
+            </w:pPr>
+            <w:r>
+              <w:rPr>
+                <w:rFonts w:ascii="Times New Roman" w:hAnsi="Times New Roman"/>
+                <w:b/>
+                <w:sz w:val="16"/>
+                <w:szCs w:val="16"/>
+              </w:rPr>
+              <w:t xml:space="preserve">  </w:t>
+            </w:r>
+            <w:r>
+              <w:rPr>
+                <w:rFonts w:ascii="Times New Roman" w:hAnsi="Times New Roman"/>
+                <w:b/>
+                <w:sz w:val="16"/>
+                <w:szCs w:val="16"/>
+              </w:rPr>
+              <w:t>{#AULAS</w:t>
+            </w:r>
+            <w:r>
+              <w:rPr>
+                <w:rFonts w:ascii="Times New Roman" w:hAnsi="Times New Roman"/>
+                <w:b/>
+                <w:sz w:val="16"/>
+                <w:szCs w:val="16"/>
+              </w:rPr>
+              <w:t>_</w:t>
+            </w:r>
+            <w:r>
+              <w:rPr>
+                <w:rFonts w:ascii="Times New Roman" w:hAnsi="Times New Roman"/>
+                <w:b/>
+                <w:sz w:val="16"/>
+                <w:szCs w:val="16"/>
+              </w:rPr>
+              <w:t>ABIERTAS}X{/AULAS</w:t>
+            </w:r>
+            <w:r>
+              <w:rPr>
+                <w:rFonts w:ascii="Times New Roman" w:hAnsi="Times New Roman"/>
+                <w:b/>
+                <w:sz w:val="16"/>
+                <w:szCs w:val="16"/>
+              </w:rPr>
+              <w:t>_</w:t>
+            </w:r>
+            <w:r>
+              <w:rPr>
+                <w:rFonts w:ascii="Times New Roman" w:hAnsi="Times New Roman"/>
+                <w:b/>
+                <w:sz w:val="16"/>
+                <w:szCs w:val="16"/>
+              </w:rPr>
+              <w:t>ABIERTAS}</w:t>
+            </w:r>
+          </w:p>
+        </w:tc>
+        <w:tc>
+          <w:tcPr>
+            <w:tcW w:w="6262" w:type="dxa"/>
+            <w:gridSpan w:val="24"/>
+            <w:tcBorders>
+              <w:top w:val="single" w:sz="4" w:space="0" w:color="000000"/>
+              <w:left w:val="single" w:sz="4" w:space="0" w:color="000000"/>
+              <w:bottom w:val="single" w:sz="4" w:space="0" w:color="000000"/>
+              <w:right w:val="single" w:sz="4" w:space="0" w:color="000000"/>
+            </w:tcBorders>
+            <w:vAlign w:val="center"/>
+          </w:tcPr>
+          <w:p>
+            <w:pPr>
+              <w:widowControl w:val="0"/>
+              <w:autoSpaceDE w:val="0"/>
+              <w:autoSpaceDN w:val="0"/>
+              <w:adjustRightInd w:val="0"/>
+              <w:spacing w:after="0" w:line="242" w:lineRule="exact"/>
+              <w:ind w:left="102"/>
+              <w:rPr>
+                <w:rFonts w:ascii="Arial" w:hAnsi="Arial" w:cs="Arial"/>
+                <w:b/>
+                <w:sz w:val="16"/>
+                <w:szCs w:val="16"/>
+              </w:rPr>
+            </w:pPr>
+            <w:r>
+              <w:rPr>
+                <w:rFonts w:ascii="Arial" w:hAnsi="Arial" w:cs="Arial"/>
+                <w:b/>
+                <w:position w:val="1"/>
+                <w:sz w:val="16"/>
+                <w:szCs w:val="16"/>
+              </w:rPr>
+              <w:t>A</w:t>
+            </w:r>
+            <w:r>
+              <w:rPr>
+                <w:rFonts w:ascii="Arial" w:hAnsi="Arial" w:cs="Arial"/>
+                <w:b/>
+                <w:spacing w:val="-1"/>
+                <w:position w:val="1"/>
+                <w:sz w:val="16"/>
+                <w:szCs w:val="16"/>
+              </w:rPr>
+              <w:t>U</w:t>
+            </w:r>
+            <w:r>
+              <w:rPr>
+                <w:rFonts w:ascii="Arial" w:hAnsi="Arial" w:cs="Arial"/>
+                <w:b/>
+                <w:position w:val="1"/>
+                <w:sz w:val="16"/>
+                <w:szCs w:val="16"/>
+              </w:rPr>
+              <w:t>LAS</w:t>
+            </w:r>
+            <w:r>
+              <w:rPr>
+                <w:rFonts w:ascii="Arial" w:hAnsi="Arial" w:cs="Arial"/>
+                <w:b/>
+                <w:spacing w:val="-5"/>
+                <w:position w:val="1"/>
+                <w:sz w:val="16"/>
+                <w:szCs w:val="16"/>
+              </w:rPr>
+              <w:t xml:space="preserve"> </w:t>
+            </w:r>
+            <w:r>
+              <w:rPr>
+                <w:rFonts w:ascii="Arial" w:hAnsi="Arial" w:cs="Arial"/>
+                <w:b/>
+                <w:spacing w:val="3"/>
+                <w:position w:val="1"/>
+                <w:sz w:val="16"/>
+                <w:szCs w:val="16"/>
+              </w:rPr>
+              <w:t>A</w:t>
+            </w:r>
+            <w:r>
+              <w:rPr>
+                <w:rFonts w:ascii="Arial" w:hAnsi="Arial" w:cs="Arial"/>
+                <w:b/>
+                <w:position w:val="1"/>
+                <w:sz w:val="16"/>
+                <w:szCs w:val="16"/>
+              </w:rPr>
+              <w:t>BI</w:t>
+            </w:r>
+            <w:r>
+              <w:rPr>
+                <w:rFonts w:ascii="Arial" w:hAnsi="Arial" w:cs="Arial"/>
+                <w:b/>
+                <w:spacing w:val="1"/>
+                <w:position w:val="1"/>
+                <w:sz w:val="16"/>
+                <w:szCs w:val="16"/>
+              </w:rPr>
+              <w:t>E</w:t>
+            </w:r>
+            <w:r>
+              <w:rPr>
+                <w:rFonts w:ascii="Arial" w:hAnsi="Arial" w:cs="Arial"/>
+                <w:b/>
+                <w:position w:val="1"/>
+                <w:sz w:val="16"/>
+                <w:szCs w:val="16"/>
+              </w:rPr>
+              <w:t>R</w:t>
+            </w:r>
+            <w:r>
+              <w:rPr>
+                <w:rFonts w:ascii="Arial" w:hAnsi="Arial" w:cs="Arial"/>
+                <w:b/>
+                <w:spacing w:val="-1"/>
+                <w:position w:val="1"/>
+                <w:sz w:val="16"/>
+                <w:szCs w:val="16"/>
+              </w:rPr>
+              <w:t>T</w:t>
+            </w:r>
+            <w:r>
+              <w:rPr>
+                <w:rFonts w:ascii="Arial" w:hAnsi="Arial" w:cs="Arial"/>
+                <w:b/>
+                <w:spacing w:val="2"/>
+                <w:position w:val="1"/>
+                <w:sz w:val="16"/>
+                <w:szCs w:val="16"/>
+              </w:rPr>
+              <w:t>A</w:t>
+            </w:r>
+            <w:r>
+              <w:rPr>
+                <w:rFonts w:ascii="Arial" w:hAnsi="Arial" w:cs="Arial"/>
+                <w:b/>
+                <w:position w:val="1"/>
+                <w:sz w:val="16"/>
+                <w:szCs w:val="16"/>
+              </w:rPr>
+              <w:t>S</w:t>
             </w:r>
           </w:p>
         </w:tc>
@@ -4646,7 +5051,7 @@
         </w:trPr>
         <w:tc>
           <w:tcPr>
-            <w:tcW w:w="3687" w:type="dxa"/>
+            <w:tcW w:w="3681" w:type="dxa"/>
             <w:vMerge/>
             <w:tcBorders>
               <w:top w:val="single" w:sz="4" w:space="0" w:color="000000"/>
@@ -4661,7 +5066,8 @@
               <w:autoSpaceDE w:val="0"/>
               <w:autoSpaceDN w:val="0"/>
               <w:adjustRightInd w:val="0"/>
-              <w:spacing w:before="5" w:after="0" w:line="150" w:lineRule="exact"/>
+              <w:spacing w:after="0" w:line="242" w:lineRule="exact"/>
+              <w:ind w:left="102"/>
               <w:rPr>
                 <w:rFonts w:ascii="Times New Roman" w:hAnsi="Times New Roman"/>
                 <w:sz w:val="16"/>
@@ -4672,7 +5078,7 @@
         </w:tc>
         <w:tc>
           <w:tcPr>
-            <w:tcW w:w="419" w:type="dxa"/>
+            <w:tcW w:w="425" w:type="dxa"/>
             <w:gridSpan w:val="2"/>
             <w:tcBorders>
               <w:top w:val="single" w:sz="4" w:space="0" w:color="000000"/>
@@ -4696,6 +5102,24 @@
                 <w:szCs w:val="16"/>
               </w:rPr>
             </w:pPr>
+            <w:r>
+              <w:rPr>
+                <w:rFonts w:ascii="Times New Roman" w:hAnsi="Times New Roman"/>
+                <w:b/>
+                <w:sz w:val="16"/>
+                <w:szCs w:val="16"/>
+              </w:rPr>
+              <w:t xml:space="preserve">  </w:t>
+            </w:r>
+            <w:r>
+              <w:rPr>
+                <w:rFonts w:ascii="Times New Roman" w:hAnsi="Times New Roman"/>
+                <w:b/>
+                <w:sz w:val="16"/>
+                <w:szCs w:val="16"/>
+              </w:rPr>
+              <w:t>{#PROGRAMA_DE_EMPRENDIMIENTO}X{/PROGRAMA_DE_EMPRENDIMIENTO}</w:t>
+            </w:r>
           </w:p>
         </w:tc>
         <w:tc>
@@ -4721,22 +5145,629 @@
               <w:rPr>
                 <w:rFonts w:ascii="Arial" w:hAnsi="Arial" w:cs="Arial"/>
                 <w:b/>
-                <w:spacing w:val="-1"/>
-                <w:position w:val="1"/>
-                <w:sz w:val="16"/>
-                <w:szCs w:val="16"/>
-              </w:rPr>
-            </w:pPr>
-            <w:r>
-              <w:rPr>
-                <w:rFonts w:ascii="Arial" w:hAnsi="Arial" w:cs="Arial"/>
-                <w:b/>
-                <w:spacing w:val="-1"/>
-                <w:position w:val="1"/>
-                <w:sz w:val="16"/>
-                <w:szCs w:val="16"/>
-              </w:rPr>
-              <w:t xml:space="preserve">CAMPESENA RADIAL </w:t>
+                <w:sz w:val="16"/>
+                <w:szCs w:val="16"/>
+              </w:rPr>
+            </w:pPr>
+            <w:r>
+              <w:rPr>
+                <w:rFonts w:ascii="Arial" w:hAnsi="Arial" w:cs="Arial"/>
+                <w:b/>
+                <w:position w:val="1"/>
+                <w:sz w:val="16"/>
+                <w:szCs w:val="16"/>
+              </w:rPr>
+              <w:t>PRO</w:t>
+            </w:r>
+            <w:r>
+              <w:rPr>
+                <w:rFonts w:ascii="Arial" w:hAnsi="Arial" w:cs="Arial"/>
+                <w:b/>
+                <w:spacing w:val="-1"/>
+                <w:position w:val="1"/>
+                <w:sz w:val="16"/>
+                <w:szCs w:val="16"/>
+              </w:rPr>
+              <w:t>G</w:t>
+            </w:r>
+            <w:r>
+              <w:rPr>
+                <w:rFonts w:ascii="Arial" w:hAnsi="Arial" w:cs="Arial"/>
+                <w:b/>
+                <w:spacing w:val="2"/>
+                <w:position w:val="1"/>
+                <w:sz w:val="16"/>
+                <w:szCs w:val="16"/>
+              </w:rPr>
+              <w:t>R</w:t>
+            </w:r>
+            <w:r>
+              <w:rPr>
+                <w:rFonts w:ascii="Arial" w:hAnsi="Arial" w:cs="Arial"/>
+                <w:b/>
+                <w:position w:val="1"/>
+                <w:sz w:val="16"/>
+                <w:szCs w:val="16"/>
+              </w:rPr>
+              <w:t>AMA</w:t>
+            </w:r>
+            <w:r>
+              <w:rPr>
+                <w:rFonts w:ascii="Arial" w:hAnsi="Arial" w:cs="Arial"/>
+                <w:b/>
+                <w:spacing w:val="-10"/>
+                <w:position w:val="1"/>
+                <w:sz w:val="16"/>
+                <w:szCs w:val="16"/>
+              </w:rPr>
+              <w:t xml:space="preserve"> </w:t>
+            </w:r>
+            <w:r>
+              <w:rPr>
+                <w:rFonts w:ascii="Arial" w:hAnsi="Arial" w:cs="Arial"/>
+                <w:b/>
+                <w:position w:val="1"/>
+                <w:sz w:val="16"/>
+                <w:szCs w:val="16"/>
+              </w:rPr>
+              <w:t>DE</w:t>
+            </w:r>
+            <w:r>
+              <w:rPr>
+                <w:rFonts w:ascii="Arial" w:hAnsi="Arial" w:cs="Arial"/>
+                <w:b/>
+                <w:spacing w:val="-1"/>
+                <w:position w:val="1"/>
+                <w:sz w:val="16"/>
+                <w:szCs w:val="16"/>
+              </w:rPr>
+              <w:t xml:space="preserve"> </w:t>
+            </w:r>
+            <w:r>
+              <w:rPr>
+                <w:rFonts w:ascii="Arial" w:hAnsi="Arial" w:cs="Arial"/>
+                <w:b/>
+                <w:spacing w:val="2"/>
+                <w:position w:val="1"/>
+                <w:sz w:val="16"/>
+                <w:szCs w:val="16"/>
+              </w:rPr>
+              <w:t>E</w:t>
+            </w:r>
+            <w:r>
+              <w:rPr>
+                <w:rFonts w:ascii="Arial" w:hAnsi="Arial" w:cs="Arial"/>
+                <w:b/>
+                <w:position w:val="1"/>
+                <w:sz w:val="16"/>
+                <w:szCs w:val="16"/>
+              </w:rPr>
+              <w:t>MPR</w:t>
+            </w:r>
+            <w:r>
+              <w:rPr>
+                <w:rFonts w:ascii="Arial" w:hAnsi="Arial" w:cs="Arial"/>
+                <w:b/>
+                <w:spacing w:val="1"/>
+                <w:position w:val="1"/>
+                <w:sz w:val="16"/>
+                <w:szCs w:val="16"/>
+              </w:rPr>
+              <w:t>EN</w:t>
+            </w:r>
+            <w:r>
+              <w:rPr>
+                <w:rFonts w:ascii="Arial" w:hAnsi="Arial" w:cs="Arial"/>
+                <w:b/>
+                <w:position w:val="1"/>
+                <w:sz w:val="16"/>
+                <w:szCs w:val="16"/>
+              </w:rPr>
+              <w:t>DIM</w:t>
+            </w:r>
+            <w:r>
+              <w:rPr>
+                <w:rFonts w:ascii="Arial" w:hAnsi="Arial" w:cs="Arial"/>
+                <w:b/>
+                <w:spacing w:val="3"/>
+                <w:position w:val="1"/>
+                <w:sz w:val="16"/>
+                <w:szCs w:val="16"/>
+              </w:rPr>
+              <w:t>I</w:t>
+            </w:r>
+            <w:r>
+              <w:rPr>
+                <w:rFonts w:ascii="Arial" w:hAnsi="Arial" w:cs="Arial"/>
+                <w:b/>
+                <w:spacing w:val="1"/>
+                <w:position w:val="1"/>
+                <w:sz w:val="16"/>
+                <w:szCs w:val="16"/>
+              </w:rPr>
+              <w:t>EN</w:t>
+            </w:r>
+            <w:r>
+              <w:rPr>
+                <w:rFonts w:ascii="Arial" w:hAnsi="Arial" w:cs="Arial"/>
+                <w:b/>
+                <w:spacing w:val="-1"/>
+                <w:position w:val="1"/>
+                <w:sz w:val="16"/>
+                <w:szCs w:val="16"/>
+              </w:rPr>
+              <w:t>T</w:t>
+            </w:r>
+            <w:r>
+              <w:rPr>
+                <w:rFonts w:ascii="Arial" w:hAnsi="Arial" w:cs="Arial"/>
+                <w:b/>
+                <w:position w:val="1"/>
+                <w:sz w:val="16"/>
+                <w:szCs w:val="16"/>
+              </w:rPr>
+              <w:t>O</w:t>
+            </w:r>
+          </w:p>
+        </w:tc>
+      </w:tr>
+      <w:tr>
+        <w:trPr>
+          <w:gridAfter w:val="2"/>
+          <w:wAfter w:w="3334" w:type="dxa"/>
+          <w:trHeight w:hRule="exact" w:val="281"/>
+        </w:trPr>
+        <w:tc>
+          <w:tcPr>
+            <w:tcW w:w="3681" w:type="dxa"/>
+            <w:vMerge/>
+            <w:tcBorders>
+              <w:top w:val="single" w:sz="4" w:space="0" w:color="000000"/>
+              <w:left w:val="single" w:sz="4" w:space="0" w:color="000000"/>
+              <w:bottom w:val="single" w:sz="4" w:space="0" w:color="000000"/>
+              <w:right w:val="single" w:sz="4" w:space="0" w:color="000000"/>
+            </w:tcBorders>
+          </w:tcPr>
+          <w:p>
+            <w:pPr>
+              <w:widowControl w:val="0"/>
+              <w:autoSpaceDE w:val="0"/>
+              <w:autoSpaceDN w:val="0"/>
+              <w:adjustRightInd w:val="0"/>
+              <w:spacing w:after="0" w:line="242" w:lineRule="exact"/>
+              <w:ind w:left="102"/>
+              <w:rPr>
+                <w:rFonts w:ascii="Times New Roman" w:hAnsi="Times New Roman"/>
+                <w:sz w:val="16"/>
+                <w:szCs w:val="16"/>
+              </w:rPr>
+            </w:pPr>
+          </w:p>
+        </w:tc>
+        <w:tc>
+          <w:tcPr>
+            <w:tcW w:w="425" w:type="dxa"/>
+            <w:gridSpan w:val="2"/>
+            <w:tcBorders>
+              <w:top w:val="single" w:sz="4" w:space="0" w:color="000000"/>
+              <w:left w:val="single" w:sz="4" w:space="0" w:color="000000"/>
+              <w:bottom w:val="single" w:sz="4" w:space="0" w:color="000000"/>
+              <w:right w:val="single" w:sz="4" w:space="0" w:color="000000"/>
+            </w:tcBorders>
+          </w:tcPr>
+          <w:p>
+            <w:pPr>
+              <w:widowControl w:val="0"/>
+              <w:autoSpaceDE w:val="0"/>
+              <w:autoSpaceDN w:val="0"/>
+              <w:adjustRightInd w:val="0"/>
+              <w:spacing w:after="0" w:line="240" w:lineRule="auto"/>
+              <w:jc w:val="center"/>
+              <w:rPr>
+                <w:rFonts w:ascii="Times New Roman" w:hAnsi="Times New Roman"/>
+                <w:b/>
+                <w:sz w:val="16"/>
+                <w:szCs w:val="16"/>
+              </w:rPr>
+            </w:pPr>
+            <w:r>
+              <w:rPr>
+                <w:rFonts w:ascii="Times New Roman" w:hAnsi="Times New Roman"/>
+                <w:b/>
+                <w:sz w:val="16"/>
+                <w:szCs w:val="16"/>
+              </w:rPr>
+              <w:t xml:space="preserve">  </w:t>
+            </w:r>
+            <w:r>
+              <w:rPr>
+                <w:rFonts w:ascii="Times New Roman" w:hAnsi="Times New Roman"/>
+                <w:b/>
+                <w:sz w:val="16"/>
+                <w:szCs w:val="16"/>
+              </w:rPr>
+              <w:t>{#CATEDRA_VIRTUAL_DE_PRODUCTIVIDAD}X{/CATEDRA_VIRTUAL_DE_PRODUCTIVIDAD}</w:t>
+            </w:r>
+          </w:p>
+        </w:tc>
+        <w:tc>
+          <w:tcPr>
+            <w:tcW w:w="6262" w:type="dxa"/>
+            <w:gridSpan w:val="24"/>
+            <w:tcBorders>
+              <w:top w:val="single" w:sz="4" w:space="0" w:color="000000"/>
+              <w:left w:val="single" w:sz="4" w:space="0" w:color="000000"/>
+              <w:bottom w:val="single" w:sz="4" w:space="0" w:color="000000"/>
+              <w:right w:val="single" w:sz="4" w:space="0" w:color="000000"/>
+            </w:tcBorders>
+            <w:vAlign w:val="center"/>
+          </w:tcPr>
+          <w:p>
+            <w:pPr>
+              <w:widowControl w:val="0"/>
+              <w:autoSpaceDE w:val="0"/>
+              <w:autoSpaceDN w:val="0"/>
+              <w:adjustRightInd w:val="0"/>
+              <w:spacing w:after="0" w:line="242" w:lineRule="exact"/>
+              <w:ind w:left="102"/>
+              <w:rPr>
+                <w:rFonts w:ascii="Arial" w:hAnsi="Arial" w:cs="Arial"/>
+                <w:b/>
+                <w:sz w:val="16"/>
+                <w:szCs w:val="16"/>
+              </w:rPr>
+            </w:pPr>
+            <w:r>
+              <w:rPr>
+                <w:rFonts w:ascii="Arial" w:hAnsi="Arial" w:cs="Arial"/>
+                <w:b/>
+                <w:position w:val="1"/>
+                <w:sz w:val="16"/>
+                <w:szCs w:val="16"/>
+              </w:rPr>
+              <w:t>C</w:t>
+            </w:r>
+            <w:r>
+              <w:rPr>
+                <w:rFonts w:ascii="Arial" w:hAnsi="Arial" w:cs="Arial"/>
+                <w:b/>
+                <w:spacing w:val="-1"/>
+                <w:position w:val="1"/>
+                <w:sz w:val="16"/>
+                <w:szCs w:val="16"/>
+              </w:rPr>
+              <w:t>AT</w:t>
+            </w:r>
+            <w:r>
+              <w:rPr>
+                <w:rFonts w:ascii="Arial" w:hAnsi="Arial" w:cs="Arial"/>
+                <w:b/>
+                <w:spacing w:val="1"/>
+                <w:position w:val="1"/>
+                <w:sz w:val="16"/>
+                <w:szCs w:val="16"/>
+              </w:rPr>
+              <w:t>E</w:t>
+            </w:r>
+            <w:r>
+              <w:rPr>
+                <w:rFonts w:ascii="Arial" w:hAnsi="Arial" w:cs="Arial"/>
+                <w:b/>
+                <w:position w:val="1"/>
+                <w:sz w:val="16"/>
+                <w:szCs w:val="16"/>
+              </w:rPr>
+              <w:t>D</w:t>
+            </w:r>
+            <w:r>
+              <w:rPr>
+                <w:rFonts w:ascii="Arial" w:hAnsi="Arial" w:cs="Arial"/>
+                <w:b/>
+                <w:spacing w:val="2"/>
+                <w:position w:val="1"/>
+                <w:sz w:val="16"/>
+                <w:szCs w:val="16"/>
+              </w:rPr>
+              <w:t>R</w:t>
+            </w:r>
+            <w:r>
+              <w:rPr>
+                <w:rFonts w:ascii="Arial" w:hAnsi="Arial" w:cs="Arial"/>
+                <w:b/>
+                <w:position w:val="1"/>
+                <w:sz w:val="16"/>
+                <w:szCs w:val="16"/>
+              </w:rPr>
+              <w:t>A</w:t>
+            </w:r>
+            <w:r>
+              <w:rPr>
+                <w:rFonts w:ascii="Arial" w:hAnsi="Arial" w:cs="Arial"/>
+                <w:b/>
+                <w:spacing w:val="-8"/>
+                <w:position w:val="1"/>
+                <w:sz w:val="16"/>
+                <w:szCs w:val="16"/>
+              </w:rPr>
+              <w:t xml:space="preserve"> </w:t>
+            </w:r>
+            <w:r>
+              <w:rPr>
+                <w:rFonts w:ascii="Arial" w:hAnsi="Arial" w:cs="Arial"/>
+                <w:b/>
+                <w:position w:val="1"/>
+                <w:sz w:val="16"/>
+                <w:szCs w:val="16"/>
+              </w:rPr>
+              <w:t>VI</w:t>
+            </w:r>
+            <w:r>
+              <w:rPr>
+                <w:rFonts w:ascii="Arial" w:hAnsi="Arial" w:cs="Arial"/>
+                <w:b/>
+                <w:spacing w:val="3"/>
+                <w:position w:val="1"/>
+                <w:sz w:val="16"/>
+                <w:szCs w:val="16"/>
+              </w:rPr>
+              <w:t>R</w:t>
+            </w:r>
+            <w:r>
+              <w:rPr>
+                <w:rFonts w:ascii="Arial" w:hAnsi="Arial" w:cs="Arial"/>
+                <w:b/>
+                <w:spacing w:val="-1"/>
+                <w:position w:val="1"/>
+                <w:sz w:val="16"/>
+                <w:szCs w:val="16"/>
+              </w:rPr>
+              <w:t>TU</w:t>
+            </w:r>
+            <w:r>
+              <w:rPr>
+                <w:rFonts w:ascii="Arial" w:hAnsi="Arial" w:cs="Arial"/>
+                <w:b/>
+                <w:position w:val="1"/>
+                <w:sz w:val="16"/>
+                <w:szCs w:val="16"/>
+              </w:rPr>
+              <w:t>AL</w:t>
+            </w:r>
+            <w:r>
+              <w:rPr>
+                <w:rFonts w:ascii="Arial" w:hAnsi="Arial" w:cs="Arial"/>
+                <w:b/>
+                <w:spacing w:val="-4"/>
+                <w:position w:val="1"/>
+                <w:sz w:val="16"/>
+                <w:szCs w:val="16"/>
+              </w:rPr>
+              <w:t xml:space="preserve"> </w:t>
+            </w:r>
+            <w:r>
+              <w:rPr>
+                <w:rFonts w:ascii="Arial" w:hAnsi="Arial" w:cs="Arial"/>
+                <w:b/>
+                <w:position w:val="1"/>
+                <w:sz w:val="16"/>
+                <w:szCs w:val="16"/>
+              </w:rPr>
+              <w:t>DE</w:t>
+            </w:r>
+            <w:r>
+              <w:rPr>
+                <w:rFonts w:ascii="Arial" w:hAnsi="Arial" w:cs="Arial"/>
+                <w:b/>
+                <w:spacing w:val="-1"/>
+                <w:position w:val="1"/>
+                <w:sz w:val="16"/>
+                <w:szCs w:val="16"/>
+              </w:rPr>
+              <w:t xml:space="preserve"> </w:t>
+            </w:r>
+            <w:r>
+              <w:rPr>
+                <w:rFonts w:ascii="Arial" w:hAnsi="Arial" w:cs="Arial"/>
+                <w:b/>
+                <w:spacing w:val="1"/>
+                <w:position w:val="1"/>
+                <w:sz w:val="16"/>
+                <w:szCs w:val="16"/>
+              </w:rPr>
+              <w:t>P</w:t>
+            </w:r>
+            <w:r>
+              <w:rPr>
+                <w:rFonts w:ascii="Arial" w:hAnsi="Arial" w:cs="Arial"/>
+                <w:b/>
+                <w:position w:val="1"/>
+                <w:sz w:val="16"/>
+                <w:szCs w:val="16"/>
+              </w:rPr>
+              <w:t>ROD</w:t>
+            </w:r>
+            <w:r>
+              <w:rPr>
+                <w:rFonts w:ascii="Arial" w:hAnsi="Arial" w:cs="Arial"/>
+                <w:b/>
+                <w:spacing w:val="1"/>
+                <w:position w:val="1"/>
+                <w:sz w:val="16"/>
+                <w:szCs w:val="16"/>
+              </w:rPr>
+              <w:t>U</w:t>
+            </w:r>
+            <w:r>
+              <w:rPr>
+                <w:rFonts w:ascii="Arial" w:hAnsi="Arial" w:cs="Arial"/>
+                <w:b/>
+                <w:position w:val="1"/>
+                <w:sz w:val="16"/>
+                <w:szCs w:val="16"/>
+              </w:rPr>
+              <w:t>C</w:t>
+            </w:r>
+            <w:r>
+              <w:rPr>
+                <w:rFonts w:ascii="Arial" w:hAnsi="Arial" w:cs="Arial"/>
+                <w:b/>
+                <w:spacing w:val="-2"/>
+                <w:position w:val="1"/>
+                <w:sz w:val="16"/>
+                <w:szCs w:val="16"/>
+              </w:rPr>
+              <w:t>T</w:t>
+            </w:r>
+            <w:r>
+              <w:rPr>
+                <w:rFonts w:ascii="Arial" w:hAnsi="Arial" w:cs="Arial"/>
+                <w:b/>
+                <w:position w:val="1"/>
+                <w:sz w:val="16"/>
+                <w:szCs w:val="16"/>
+              </w:rPr>
+              <w:t>IV</w:t>
+            </w:r>
+            <w:r>
+              <w:rPr>
+                <w:rFonts w:ascii="Arial" w:hAnsi="Arial" w:cs="Arial"/>
+                <w:b/>
+                <w:spacing w:val="2"/>
+                <w:position w:val="1"/>
+                <w:sz w:val="16"/>
+                <w:szCs w:val="16"/>
+              </w:rPr>
+              <w:t>I</w:t>
+            </w:r>
+            <w:r>
+              <w:rPr>
+                <w:rFonts w:ascii="Arial" w:hAnsi="Arial" w:cs="Arial"/>
+                <w:b/>
+                <w:position w:val="1"/>
+                <w:sz w:val="16"/>
+                <w:szCs w:val="16"/>
+              </w:rPr>
+              <w:t>DAD</w:t>
+            </w:r>
+          </w:p>
+        </w:tc>
+      </w:tr>
+      <w:tr>
+        <w:trPr>
+          <w:gridAfter w:val="2"/>
+          <w:wAfter w:w="3334" w:type="dxa"/>
+          <w:trHeight w:hRule="exact" w:val="288"/>
+        </w:trPr>
+        <w:tc>
+          <w:tcPr>
+            <w:tcW w:w="3681" w:type="dxa"/>
+            <w:vMerge/>
+            <w:tcBorders>
+              <w:top w:val="single" w:sz="4" w:space="0" w:color="000000"/>
+              <w:left w:val="single" w:sz="4" w:space="0" w:color="000000"/>
+              <w:bottom w:val="single" w:sz="4" w:space="0" w:color="000000"/>
+              <w:right w:val="single" w:sz="4" w:space="0" w:color="000000"/>
+            </w:tcBorders>
+          </w:tcPr>
+          <w:p>
+            <w:pPr>
+              <w:widowControl w:val="0"/>
+              <w:autoSpaceDE w:val="0"/>
+              <w:autoSpaceDN w:val="0"/>
+              <w:adjustRightInd w:val="0"/>
+              <w:spacing w:after="0" w:line="242" w:lineRule="exact"/>
+              <w:ind w:left="102"/>
+              <w:rPr>
+                <w:rFonts w:ascii="Times New Roman" w:hAnsi="Times New Roman"/>
+                <w:sz w:val="16"/>
+                <w:szCs w:val="16"/>
+              </w:rPr>
+            </w:pPr>
+          </w:p>
+        </w:tc>
+        <w:tc>
+          <w:tcPr>
+            <w:tcW w:w="425" w:type="dxa"/>
+            <w:gridSpan w:val="2"/>
+            <w:tcBorders>
+              <w:top w:val="single" w:sz="4" w:space="0" w:color="000000"/>
+              <w:left w:val="single" w:sz="4" w:space="0" w:color="000000"/>
+              <w:bottom w:val="single" w:sz="4" w:space="0" w:color="000000"/>
+              <w:right w:val="single" w:sz="4" w:space="0" w:color="000000"/>
+            </w:tcBorders>
+          </w:tcPr>
+          <w:p>
+            <w:pPr>
+              <w:widowControl w:val="0"/>
+              <w:autoSpaceDE w:val="0"/>
+              <w:autoSpaceDN w:val="0"/>
+              <w:adjustRightInd w:val="0"/>
+              <w:spacing w:after="0" w:line="240" w:lineRule="auto"/>
+              <w:jc w:val="center"/>
+              <w:rPr>
+                <w:rFonts w:ascii="Times New Roman" w:hAnsi="Times New Roman"/>
+                <w:b/>
+                <w:sz w:val="16"/>
+                <w:szCs w:val="16"/>
+              </w:rPr>
+            </w:pPr>
+            <w:r>
+              <w:rPr>
+                <w:rFonts w:ascii="Times New Roman" w:hAnsi="Times New Roman"/>
+                <w:b/>
+                <w:sz w:val="16"/>
+                <w:szCs w:val="16"/>
+              </w:rPr>
+              <w:t xml:space="preserve">  </w:t>
+            </w:r>
+            <w:r>
+              <w:rPr>
+                <w:rFonts w:ascii="Times New Roman" w:hAnsi="Times New Roman"/>
+                <w:b/>
+                <w:sz w:val="16"/>
+                <w:szCs w:val="16"/>
+              </w:rPr>
+              <w:t>{#PROGRAMA_DE_BILINGUISMO}X{/PROGRAMA_DE_BILINGUISMO}</w:t>
+            </w:r>
+          </w:p>
+        </w:tc>
+        <w:tc>
+          <w:tcPr>
+            <w:tcW w:w="6262" w:type="dxa"/>
+            <w:gridSpan w:val="24"/>
+            <w:tcBorders>
+              <w:top w:val="single" w:sz="4" w:space="0" w:color="000000"/>
+              <w:left w:val="single" w:sz="4" w:space="0" w:color="000000"/>
+              <w:bottom w:val="single" w:sz="4" w:space="0" w:color="000000"/>
+              <w:right w:val="single" w:sz="4" w:space="0" w:color="000000"/>
+            </w:tcBorders>
+            <w:vAlign w:val="center"/>
+          </w:tcPr>
+          <w:p>
+            <w:pPr>
+              <w:widowControl w:val="0"/>
+              <w:autoSpaceDE w:val="0"/>
+              <w:autoSpaceDN w:val="0"/>
+              <w:adjustRightInd w:val="0"/>
+              <w:spacing w:after="0" w:line="242" w:lineRule="exact"/>
+              <w:ind w:left="102"/>
+              <w:rPr>
+                <w:rFonts w:ascii="Arial" w:hAnsi="Arial" w:cs="Arial"/>
+                <w:b/>
+                <w:position w:val="1"/>
+                <w:sz w:val="16"/>
+                <w:szCs w:val="16"/>
+              </w:rPr>
+            </w:pPr>
+            <w:r>
+              <w:rPr>
+                <w:rFonts w:ascii="Arial" w:hAnsi="Arial" w:cs="Arial"/>
+                <w:b/>
+                <w:position w:val="1"/>
+                <w:sz w:val="16"/>
+                <w:szCs w:val="16"/>
+              </w:rPr>
+              <w:t>PROGRAMA DE BILINGUISMO</w:t>
             </w:r>
           </w:p>
         </w:tc>
@@ -4749,7 +5780,7 @@
         </w:trPr>
         <w:tc>
           <w:tcPr>
-            <w:tcW w:w="3687" w:type="dxa"/>
+            <w:tcW w:w="3681" w:type="dxa"/>
             <w:vMerge/>
             <w:tcBorders>
               <w:top w:val="single" w:sz="4" w:space="0" w:color="000000"/>
@@ -4776,7 +5807,7 @@
         </w:tc>
         <w:tc>
           <w:tcPr>
-            <w:tcW w:w="419" w:type="dxa"/>
+            <w:tcW w:w="425" w:type="dxa"/>
             <w:gridSpan w:val="2"/>
             <w:tcBorders>
               <w:top w:val="single" w:sz="4" w:space="0" w:color="000000"/>
@@ -4800,6 +5831,24 @@
                 <w:szCs w:val="16"/>
               </w:rPr>
             </w:pPr>
+            <w:r>
+              <w:rPr>
+                <w:rFonts w:ascii="Times New Roman" w:hAnsi="Times New Roman"/>
+                <w:b/>
+                <w:sz w:val="16"/>
+                <w:szCs w:val="16"/>
+              </w:rPr>
+              <w:t xml:space="preserve">  </w:t>
+            </w:r>
+            <w:r>
+              <w:rPr>
+                <w:rFonts w:ascii="Times New Roman" w:hAnsi="Times New Roman"/>
+                <w:b/>
+                <w:sz w:val="16"/>
+                <w:szCs w:val="16"/>
+              </w:rPr>
+              <w:t>{#JOVENES_RURALES_SIN_ALIANZAS}X{/JOVENES_RURALES_SIN_ALIANZAS}</w:t>
+            </w:r>
           </w:p>
         </w:tc>
         <w:tc>
@@ -4833,6 +5882,143 @@
               <w:rPr>
                 <w:rFonts w:ascii="Arial" w:hAnsi="Arial" w:cs="Arial"/>
                 <w:b/>
+                <w:spacing w:val="-1"/>
+                <w:position w:val="1"/>
+                <w:sz w:val="16"/>
+                <w:szCs w:val="16"/>
+              </w:rPr>
+              <w:t>J</w:t>
+            </w:r>
+            <w:r>
+              <w:rPr>
+                <w:rFonts w:ascii="Arial" w:hAnsi="Arial" w:cs="Arial"/>
+                <w:b/>
+                <w:position w:val="1"/>
+                <w:sz w:val="16"/>
+                <w:szCs w:val="16"/>
+              </w:rPr>
+              <w:t>OV</w:t>
+            </w:r>
+            <w:r>
+              <w:rPr>
+                <w:rFonts w:ascii="Arial" w:hAnsi="Arial" w:cs="Arial"/>
+                <w:b/>
+                <w:spacing w:val="1"/>
+                <w:position w:val="1"/>
+                <w:sz w:val="16"/>
+                <w:szCs w:val="16"/>
+              </w:rPr>
+              <w:t>ENE</w:t>
+            </w:r>
+            <w:r>
+              <w:rPr>
+                <w:rFonts w:ascii="Arial" w:hAnsi="Arial" w:cs="Arial"/>
+                <w:b/>
+                <w:position w:val="1"/>
+                <w:sz w:val="16"/>
+                <w:szCs w:val="16"/>
+              </w:rPr>
+              <w:t>S</w:t>
+            </w:r>
+            <w:r>
+              <w:rPr>
+                <w:rFonts w:ascii="Arial" w:hAnsi="Arial" w:cs="Arial"/>
+                <w:b/>
+                <w:spacing w:val="-7"/>
+                <w:position w:val="1"/>
+                <w:sz w:val="16"/>
+                <w:szCs w:val="16"/>
+              </w:rPr>
+              <w:t xml:space="preserve"> </w:t>
+            </w:r>
+            <w:r>
+              <w:rPr>
+                <w:rFonts w:ascii="Arial" w:hAnsi="Arial" w:cs="Arial"/>
+                <w:b/>
+                <w:position w:val="1"/>
+                <w:sz w:val="16"/>
+                <w:szCs w:val="16"/>
+              </w:rPr>
+              <w:t>RU</w:t>
+            </w:r>
+            <w:r>
+              <w:rPr>
+                <w:rFonts w:ascii="Arial" w:hAnsi="Arial" w:cs="Arial"/>
+                <w:b/>
+                <w:spacing w:val="2"/>
+                <w:position w:val="1"/>
+                <w:sz w:val="16"/>
+                <w:szCs w:val="16"/>
+              </w:rPr>
+              <w:t>R</w:t>
+            </w:r>
+            <w:r>
+              <w:rPr>
+                <w:rFonts w:ascii="Arial" w:hAnsi="Arial" w:cs="Arial"/>
+                <w:b/>
+                <w:position w:val="1"/>
+                <w:sz w:val="16"/>
+                <w:szCs w:val="16"/>
+              </w:rPr>
+              <w:t>AL</w:t>
+            </w:r>
+            <w:r>
+              <w:rPr>
+                <w:rFonts w:ascii="Arial" w:hAnsi="Arial" w:cs="Arial"/>
+                <w:b/>
+                <w:spacing w:val="1"/>
+                <w:position w:val="1"/>
+                <w:sz w:val="16"/>
+                <w:szCs w:val="16"/>
+              </w:rPr>
+              <w:t>E</w:t>
+            </w:r>
+            <w:r>
+              <w:rPr>
+                <w:rFonts w:ascii="Arial" w:hAnsi="Arial" w:cs="Arial"/>
+                <w:b/>
+                <w:position w:val="1"/>
+                <w:sz w:val="16"/>
+                <w:szCs w:val="16"/>
+              </w:rPr>
+              <w:t>S</w:t>
+            </w:r>
+            <w:r>
+              <w:rPr>
+                <w:rFonts w:ascii="Arial" w:hAnsi="Arial" w:cs="Arial"/>
+                <w:b/>
+                <w:spacing w:val="-7"/>
+                <w:position w:val="1"/>
+                <w:sz w:val="16"/>
+                <w:szCs w:val="16"/>
+              </w:rPr>
+              <w:t xml:space="preserve"> </w:t>
+            </w:r>
+            <w:r>
+              <w:rPr>
+                <w:rFonts w:ascii="Arial" w:hAnsi="Arial" w:cs="Arial"/>
+                <w:b/>
+                <w:position w:val="1"/>
+                <w:sz w:val="16"/>
+                <w:szCs w:val="16"/>
+              </w:rPr>
+              <w:t>SIN</w:t>
+            </w:r>
+            <w:r>
+              <w:rPr>
+                <w:rFonts w:ascii="Arial" w:hAnsi="Arial" w:cs="Arial"/>
+                <w:b/>
+                <w:spacing w:val="-2"/>
+                <w:position w:val="1"/>
+                <w:sz w:val="16"/>
+                <w:szCs w:val="16"/>
+              </w:rPr>
+              <w:t xml:space="preserve"> </w:t>
+            </w:r>
+            <w:r>
+              <w:rPr>
+                <w:rFonts w:ascii="Arial" w:hAnsi="Arial" w:cs="Arial"/>
+                <w:b/>
                 <w:position w:val="1"/>
                 <w:sz w:val="16"/>
                 <w:szCs w:val="16"/>
@@ -4843,33 +6029,22 @@
               <w:rPr>
                 <w:rFonts w:ascii="Arial" w:hAnsi="Arial" w:cs="Arial"/>
                 <w:b/>
-                <w:spacing w:val="-1"/>
-                <w:position w:val="1"/>
-                <w:sz w:val="16"/>
-                <w:szCs w:val="16"/>
-              </w:rPr>
-              <w:t>U</w:t>
-            </w:r>
-            <w:r>
-              <w:rPr>
-                <w:rFonts w:ascii="Arial" w:hAnsi="Arial" w:cs="Arial"/>
-                <w:b/>
-                <w:position w:val="1"/>
-                <w:sz w:val="16"/>
-                <w:szCs w:val="16"/>
-              </w:rPr>
-              <w:t>LAS</w:t>
-            </w:r>
-            <w:r>
-              <w:rPr>
-                <w:rFonts w:ascii="Arial" w:hAnsi="Arial" w:cs="Arial"/>
-                <w:b/>
-                <w:spacing w:val="-5"/>
-                <w:position w:val="1"/>
-                <w:sz w:val="16"/>
-                <w:szCs w:val="16"/>
-              </w:rPr>
-              <w:t xml:space="preserve"> </w:t>
+                <w:spacing w:val="1"/>
+                <w:position w:val="1"/>
+                <w:sz w:val="16"/>
+                <w:szCs w:val="16"/>
+              </w:rPr>
+              <w:t>L</w:t>
+            </w:r>
+            <w:r>
+              <w:rPr>
+                <w:rFonts w:ascii="Arial" w:hAnsi="Arial" w:cs="Arial"/>
+                <w:b/>
+                <w:position w:val="1"/>
+                <w:sz w:val="16"/>
+                <w:szCs w:val="16"/>
+              </w:rPr>
+              <w:t>IA</w:t>
             </w:r>
             <w:r>
               <w:rPr>
@@ -4880,70 +6055,17 @@
                 <w:sz w:val="16"/>
                 <w:szCs w:val="16"/>
               </w:rPr>
-              <w:t>A</w:t>
-            </w:r>
-            <w:r>
-              <w:rPr>
-                <w:rFonts w:ascii="Arial" w:hAnsi="Arial" w:cs="Arial"/>
-                <w:b/>
-                <w:position w:val="1"/>
-                <w:sz w:val="16"/>
-                <w:szCs w:val="16"/>
-              </w:rPr>
-              <w:t>BI</w:t>
-            </w:r>
-            <w:r>
-              <w:rPr>
-                <w:rFonts w:ascii="Arial" w:hAnsi="Arial" w:cs="Arial"/>
-                <w:b/>
-                <w:spacing w:val="1"/>
-                <w:position w:val="1"/>
-                <w:sz w:val="16"/>
-                <w:szCs w:val="16"/>
-              </w:rPr>
-              <w:t>E</w:t>
-            </w:r>
-            <w:r>
-              <w:rPr>
-                <w:rFonts w:ascii="Arial" w:hAnsi="Arial" w:cs="Arial"/>
-                <w:b/>
-                <w:position w:val="1"/>
-                <w:sz w:val="16"/>
-                <w:szCs w:val="16"/>
-              </w:rPr>
-              <w:t>R</w:t>
-            </w:r>
-            <w:r>
-              <w:rPr>
-                <w:rFonts w:ascii="Arial" w:hAnsi="Arial" w:cs="Arial"/>
-                <w:b/>
-                <w:spacing w:val="-1"/>
-                <w:position w:val="1"/>
-                <w:sz w:val="16"/>
-                <w:szCs w:val="16"/>
-              </w:rPr>
-              <w:t>T</w:t>
-            </w:r>
-            <w:r>
-              <w:rPr>
-                <w:rFonts w:ascii="Arial" w:hAnsi="Arial" w:cs="Arial"/>
-                <w:b/>
-                <w:spacing w:val="2"/>
-                <w:position w:val="1"/>
-                <w:sz w:val="16"/>
-                <w:szCs w:val="16"/>
-              </w:rPr>
-              <w:t>A</w:t>
-            </w:r>
-            <w:r>
-              <w:rPr>
-                <w:rFonts w:ascii="Arial" w:hAnsi="Arial" w:cs="Arial"/>
-                <w:b/>
-                <w:position w:val="1"/>
-                <w:sz w:val="16"/>
-                <w:szCs w:val="16"/>
-              </w:rPr>
-              <w:t>S</w:t>
+              <w:t>N</w:t>
+            </w:r>
+            <w:r>
+              <w:rPr>
+                <w:rFonts w:ascii="Arial" w:hAnsi="Arial" w:cs="Arial"/>
+                <w:b/>
+                <w:position w:val="1"/>
+                <w:sz w:val="16"/>
+                <w:szCs w:val="16"/>
+              </w:rPr>
+              <w:t>ZAS</w:t>
             </w:r>
           </w:p>
         </w:tc>
@@ -4956,7 +6078,7 @@
         </w:trPr>
         <w:tc>
           <w:tcPr>
-            <w:tcW w:w="3687" w:type="dxa"/>
+            <w:tcW w:w="3681" w:type="dxa"/>
             <w:vMerge/>
             <w:tcBorders>
               <w:top w:val="single" w:sz="4" w:space="0" w:color="000000"/>
@@ -4983,7 +6105,7 @@
         </w:tc>
         <w:tc>
           <w:tcPr>
-            <w:tcW w:w="419" w:type="dxa"/>
+            <w:tcW w:w="425" w:type="dxa"/>
             <w:gridSpan w:val="2"/>
             <w:tcBorders>
               <w:top w:val="single" w:sz="4" w:space="0" w:color="000000"/>
@@ -5040,585 +6162,10 @@
               <w:rPr>
                 <w:rFonts w:ascii="Arial" w:hAnsi="Arial" w:cs="Arial"/>
                 <w:b/>
-                <w:position w:val="1"/>
-                <w:sz w:val="16"/>
-                <w:szCs w:val="16"/>
-              </w:rPr>
-              <w:t>PRO</w:t>
-            </w:r>
-            <w:r>
-              <w:rPr>
-                <w:rFonts w:ascii="Arial" w:hAnsi="Arial" w:cs="Arial"/>
-                <w:b/>
-                <w:spacing w:val="-1"/>
-                <w:position w:val="1"/>
-                <w:sz w:val="16"/>
-                <w:szCs w:val="16"/>
-              </w:rPr>
-              <w:t>G</w:t>
-            </w:r>
-            <w:r>
-              <w:rPr>
-                <w:rFonts w:ascii="Arial" w:hAnsi="Arial" w:cs="Arial"/>
-                <w:b/>
-                <w:spacing w:val="2"/>
-                <w:position w:val="1"/>
-                <w:sz w:val="16"/>
-                <w:szCs w:val="16"/>
-              </w:rPr>
-              <w:t>R</w:t>
-            </w:r>
-            <w:r>
-              <w:rPr>
-                <w:rFonts w:ascii="Arial" w:hAnsi="Arial" w:cs="Arial"/>
-                <w:b/>
-                <w:position w:val="1"/>
-                <w:sz w:val="16"/>
-                <w:szCs w:val="16"/>
-              </w:rPr>
-              <w:t>AMA</w:t>
-            </w:r>
-            <w:r>
-              <w:rPr>
-                <w:rFonts w:ascii="Arial" w:hAnsi="Arial" w:cs="Arial"/>
-                <w:b/>
-                <w:spacing w:val="-10"/>
-                <w:position w:val="1"/>
-                <w:sz w:val="16"/>
-                <w:szCs w:val="16"/>
-              </w:rPr>
-              <w:t xml:space="preserve"> </w:t>
-            </w:r>
-            <w:r>
-              <w:rPr>
-                <w:rFonts w:ascii="Arial" w:hAnsi="Arial" w:cs="Arial"/>
-                <w:b/>
-                <w:position w:val="1"/>
-                <w:sz w:val="16"/>
-                <w:szCs w:val="16"/>
-              </w:rPr>
-              <w:t>DE</w:t>
-            </w:r>
-            <w:r>
-              <w:rPr>
-                <w:rFonts w:ascii="Arial" w:hAnsi="Arial" w:cs="Arial"/>
-                <w:b/>
-                <w:spacing w:val="-1"/>
-                <w:position w:val="1"/>
-                <w:sz w:val="16"/>
-                <w:szCs w:val="16"/>
-              </w:rPr>
-              <w:t xml:space="preserve"> </w:t>
-            </w:r>
-            <w:r>
-              <w:rPr>
-                <w:rFonts w:ascii="Arial" w:hAnsi="Arial" w:cs="Arial"/>
-                <w:b/>
-                <w:spacing w:val="2"/>
-                <w:position w:val="1"/>
-                <w:sz w:val="16"/>
-                <w:szCs w:val="16"/>
-              </w:rPr>
-              <w:t>E</w:t>
-            </w:r>
-            <w:r>
-              <w:rPr>
-                <w:rFonts w:ascii="Arial" w:hAnsi="Arial" w:cs="Arial"/>
-                <w:b/>
-                <w:position w:val="1"/>
-                <w:sz w:val="16"/>
-                <w:szCs w:val="16"/>
-              </w:rPr>
-              <w:t>MPR</w:t>
-            </w:r>
-            <w:r>
-              <w:rPr>
-                <w:rFonts w:ascii="Arial" w:hAnsi="Arial" w:cs="Arial"/>
-                <w:b/>
-                <w:spacing w:val="1"/>
-                <w:position w:val="1"/>
-                <w:sz w:val="16"/>
-                <w:szCs w:val="16"/>
-              </w:rPr>
-              <w:t>EN</w:t>
-            </w:r>
-            <w:r>
-              <w:rPr>
-                <w:rFonts w:ascii="Arial" w:hAnsi="Arial" w:cs="Arial"/>
-                <w:b/>
-                <w:position w:val="1"/>
-                <w:sz w:val="16"/>
-                <w:szCs w:val="16"/>
-              </w:rPr>
-              <w:t>DIM</w:t>
-            </w:r>
-            <w:r>
-              <w:rPr>
-                <w:rFonts w:ascii="Arial" w:hAnsi="Arial" w:cs="Arial"/>
-                <w:b/>
-                <w:spacing w:val="3"/>
-                <w:position w:val="1"/>
-                <w:sz w:val="16"/>
-                <w:szCs w:val="16"/>
-              </w:rPr>
-              <w:t>I</w:t>
-            </w:r>
-            <w:r>
-              <w:rPr>
-                <w:rFonts w:ascii="Arial" w:hAnsi="Arial" w:cs="Arial"/>
-                <w:b/>
-                <w:spacing w:val="1"/>
-                <w:position w:val="1"/>
-                <w:sz w:val="16"/>
-                <w:szCs w:val="16"/>
-              </w:rPr>
-              <w:t>EN</w:t>
-            </w:r>
-            <w:r>
-              <w:rPr>
-                <w:rFonts w:ascii="Arial" w:hAnsi="Arial" w:cs="Arial"/>
-                <w:b/>
-                <w:spacing w:val="-1"/>
-                <w:position w:val="1"/>
-                <w:sz w:val="16"/>
-                <w:szCs w:val="16"/>
-              </w:rPr>
-              <w:t>T</w:t>
-            </w:r>
-            <w:r>
-              <w:rPr>
-                <w:rFonts w:ascii="Arial" w:hAnsi="Arial" w:cs="Arial"/>
-                <w:b/>
-                <w:position w:val="1"/>
-                <w:sz w:val="16"/>
-                <w:szCs w:val="16"/>
-              </w:rPr>
-              <w:t>O</w:t>
-            </w:r>
-          </w:p>
-        </w:tc>
-      </w:tr>
-      <w:tr>
-        <w:trPr>
-          <w:gridAfter w:val="2"/>
-          <w:wAfter w:w="3334" w:type="dxa"/>
-          <w:trHeight w:hRule="exact" w:val="281"/>
-        </w:trPr>
-        <w:tc>
-          <w:tcPr>
-            <w:tcW w:w="3687" w:type="dxa"/>
-            <w:vMerge/>
-            <w:tcBorders>
-              <w:top w:val="single" w:sz="4" w:space="0" w:color="000000"/>
-              <w:left w:val="single" w:sz="4" w:space="0" w:color="000000"/>
-              <w:bottom w:val="single" w:sz="4" w:space="0" w:color="000000"/>
-              <w:right w:val="single" w:sz="4" w:space="0" w:color="000000"/>
-            </w:tcBorders>
-          </w:tcPr>
-          <w:p>
-            <w:pPr>
-              <w:widowControl w:val="0"/>
-              <w:autoSpaceDE w:val="0"/>
-              <w:autoSpaceDN w:val="0"/>
-              <w:adjustRightInd w:val="0"/>
-              <w:spacing w:after="0" w:line="242" w:lineRule="exact"/>
-              <w:ind w:left="102"/>
-              <w:rPr>
-                <w:rFonts w:ascii="Times New Roman" w:hAnsi="Times New Roman"/>
-                <w:sz w:val="16"/>
-                <w:szCs w:val="16"/>
-              </w:rPr>
-            </w:pPr>
-          </w:p>
-        </w:tc>
-        <w:tc>
-          <w:tcPr>
-            <w:tcW w:w="419" w:type="dxa"/>
-            <w:gridSpan w:val="2"/>
-            <w:tcBorders>
-              <w:top w:val="single" w:sz="4" w:space="0" w:color="000000"/>
-              <w:left w:val="single" w:sz="4" w:space="0" w:color="000000"/>
-              <w:bottom w:val="single" w:sz="4" w:space="0" w:color="000000"/>
-              <w:right w:val="single" w:sz="4" w:space="0" w:color="000000"/>
-            </w:tcBorders>
-          </w:tcPr>
-          <w:p>
-            <w:pPr>
-              <w:widowControl w:val="0"/>
-              <w:autoSpaceDE w:val="0"/>
-              <w:autoSpaceDN w:val="0"/>
-              <w:adjustRightInd w:val="0"/>
-              <w:spacing w:after="0" w:line="240" w:lineRule="auto"/>
-              <w:jc w:val="center"/>
-              <w:rPr>
-                <w:rFonts w:ascii="Times New Roman" w:hAnsi="Times New Roman"/>
-                <w:b/>
-                <w:sz w:val="16"/>
-                <w:szCs w:val="16"/>
-              </w:rPr>
-            </w:pPr>
-          </w:p>
-        </w:tc>
-        <w:tc>
-          <w:tcPr>
-            <w:tcW w:w="6262" w:type="dxa"/>
-            <w:gridSpan w:val="24"/>
-            <w:tcBorders>
-              <w:top w:val="single" w:sz="4" w:space="0" w:color="000000"/>
-              <w:left w:val="single" w:sz="4" w:space="0" w:color="000000"/>
-              <w:bottom w:val="single" w:sz="4" w:space="0" w:color="000000"/>
-              <w:right w:val="single" w:sz="4" w:space="0" w:color="000000"/>
-            </w:tcBorders>
-            <w:vAlign w:val="center"/>
-          </w:tcPr>
-          <w:p>
-            <w:pPr>
-              <w:widowControl w:val="0"/>
-              <w:autoSpaceDE w:val="0"/>
-              <w:autoSpaceDN w:val="0"/>
-              <w:adjustRightInd w:val="0"/>
-              <w:spacing w:after="0" w:line="242" w:lineRule="exact"/>
-              <w:ind w:left="102"/>
-              <w:rPr>
-                <w:rFonts w:ascii="Arial" w:hAnsi="Arial" w:cs="Arial"/>
-                <w:b/>
-                <w:sz w:val="16"/>
-                <w:szCs w:val="16"/>
-              </w:rPr>
-            </w:pPr>
-            <w:r>
-              <w:rPr>
-                <w:rFonts w:ascii="Arial" w:hAnsi="Arial" w:cs="Arial"/>
-                <w:b/>
-                <w:position w:val="1"/>
-                <w:sz w:val="16"/>
-                <w:szCs w:val="16"/>
-              </w:rPr>
-              <w:t>C</w:t>
-            </w:r>
-            <w:r>
-              <w:rPr>
-                <w:rFonts w:ascii="Arial" w:hAnsi="Arial" w:cs="Arial"/>
-                <w:b/>
-                <w:spacing w:val="-1"/>
-                <w:position w:val="1"/>
-                <w:sz w:val="16"/>
-                <w:szCs w:val="16"/>
-              </w:rPr>
-              <w:t>AT</w:t>
-            </w:r>
-            <w:r>
-              <w:rPr>
-                <w:rFonts w:ascii="Arial" w:hAnsi="Arial" w:cs="Arial"/>
-                <w:b/>
-                <w:spacing w:val="1"/>
-                <w:position w:val="1"/>
-                <w:sz w:val="16"/>
-                <w:szCs w:val="16"/>
-              </w:rPr>
-              <w:t>E</w:t>
-            </w:r>
-            <w:r>
-              <w:rPr>
-                <w:rFonts w:ascii="Arial" w:hAnsi="Arial" w:cs="Arial"/>
-                <w:b/>
-                <w:position w:val="1"/>
-                <w:sz w:val="16"/>
-                <w:szCs w:val="16"/>
-              </w:rPr>
-              <w:t>D</w:t>
-            </w:r>
-            <w:r>
-              <w:rPr>
-                <w:rFonts w:ascii="Arial" w:hAnsi="Arial" w:cs="Arial"/>
-                <w:b/>
-                <w:spacing w:val="2"/>
-                <w:position w:val="1"/>
-                <w:sz w:val="16"/>
-                <w:szCs w:val="16"/>
-              </w:rPr>
-              <w:t>R</w:t>
-            </w:r>
-            <w:r>
-              <w:rPr>
-                <w:rFonts w:ascii="Arial" w:hAnsi="Arial" w:cs="Arial"/>
-                <w:b/>
-                <w:position w:val="1"/>
-                <w:sz w:val="16"/>
-                <w:szCs w:val="16"/>
-              </w:rPr>
-              <w:t>A</w:t>
-            </w:r>
-            <w:r>
-              <w:rPr>
-                <w:rFonts w:ascii="Arial" w:hAnsi="Arial" w:cs="Arial"/>
-                <w:b/>
-                <w:spacing w:val="-8"/>
-                <w:position w:val="1"/>
-                <w:sz w:val="16"/>
-                <w:szCs w:val="16"/>
-              </w:rPr>
-              <w:t xml:space="preserve"> </w:t>
-            </w:r>
-            <w:r>
-              <w:rPr>
-                <w:rFonts w:ascii="Arial" w:hAnsi="Arial" w:cs="Arial"/>
-                <w:b/>
-                <w:position w:val="1"/>
-                <w:sz w:val="16"/>
-                <w:szCs w:val="16"/>
-              </w:rPr>
-              <w:t>VI</w:t>
-            </w:r>
-            <w:r>
-              <w:rPr>
-                <w:rFonts w:ascii="Arial" w:hAnsi="Arial" w:cs="Arial"/>
-                <w:b/>
-                <w:spacing w:val="3"/>
-                <w:position w:val="1"/>
-                <w:sz w:val="16"/>
-                <w:szCs w:val="16"/>
-              </w:rPr>
-              <w:t>R</w:t>
-            </w:r>
-            <w:r>
-              <w:rPr>
-                <w:rFonts w:ascii="Arial" w:hAnsi="Arial" w:cs="Arial"/>
-                <w:b/>
-                <w:spacing w:val="-1"/>
-                <w:position w:val="1"/>
-                <w:sz w:val="16"/>
-                <w:szCs w:val="16"/>
-              </w:rPr>
-              <w:t>TU</w:t>
-            </w:r>
-            <w:r>
-              <w:rPr>
-                <w:rFonts w:ascii="Arial" w:hAnsi="Arial" w:cs="Arial"/>
-                <w:b/>
-                <w:position w:val="1"/>
-                <w:sz w:val="16"/>
-                <w:szCs w:val="16"/>
-              </w:rPr>
-              <w:t>AL</w:t>
-            </w:r>
-            <w:r>
-              <w:rPr>
-                <w:rFonts w:ascii="Arial" w:hAnsi="Arial" w:cs="Arial"/>
-                <w:b/>
-                <w:spacing w:val="-4"/>
-                <w:position w:val="1"/>
-                <w:sz w:val="16"/>
-                <w:szCs w:val="16"/>
-              </w:rPr>
-              <w:t xml:space="preserve"> </w:t>
-            </w:r>
-            <w:r>
-              <w:rPr>
-                <w:rFonts w:ascii="Arial" w:hAnsi="Arial" w:cs="Arial"/>
-                <w:b/>
-                <w:position w:val="1"/>
-                <w:sz w:val="16"/>
-                <w:szCs w:val="16"/>
-              </w:rPr>
-              <w:t>DE</w:t>
-            </w:r>
-            <w:r>
-              <w:rPr>
-                <w:rFonts w:ascii="Arial" w:hAnsi="Arial" w:cs="Arial"/>
-                <w:b/>
-                <w:spacing w:val="-1"/>
-                <w:position w:val="1"/>
-                <w:sz w:val="16"/>
-                <w:szCs w:val="16"/>
-              </w:rPr>
-              <w:t xml:space="preserve"> </w:t>
-            </w:r>
-            <w:r>
-              <w:rPr>
-                <w:rFonts w:ascii="Arial" w:hAnsi="Arial" w:cs="Arial"/>
-                <w:b/>
-                <w:spacing w:val="1"/>
-                <w:position w:val="1"/>
-                <w:sz w:val="16"/>
-                <w:szCs w:val="16"/>
-              </w:rPr>
-              <w:t>P</w:t>
-            </w:r>
-            <w:r>
-              <w:rPr>
-                <w:rFonts w:ascii="Arial" w:hAnsi="Arial" w:cs="Arial"/>
-                <w:b/>
-                <w:position w:val="1"/>
-                <w:sz w:val="16"/>
-                <w:szCs w:val="16"/>
-              </w:rPr>
-              <w:t>ROD</w:t>
-            </w:r>
-            <w:r>
-              <w:rPr>
-                <w:rFonts w:ascii="Arial" w:hAnsi="Arial" w:cs="Arial"/>
-                <w:b/>
-                <w:spacing w:val="1"/>
-                <w:position w:val="1"/>
-                <w:sz w:val="16"/>
-                <w:szCs w:val="16"/>
-              </w:rPr>
-              <w:t>U</w:t>
-            </w:r>
-            <w:r>
-              <w:rPr>
-                <w:rFonts w:ascii="Arial" w:hAnsi="Arial" w:cs="Arial"/>
-                <w:b/>
-                <w:position w:val="1"/>
-                <w:sz w:val="16"/>
-                <w:szCs w:val="16"/>
-              </w:rPr>
-              <w:t>C</w:t>
-            </w:r>
-            <w:r>
-              <w:rPr>
-                <w:rFonts w:ascii="Arial" w:hAnsi="Arial" w:cs="Arial"/>
-                <w:b/>
-                <w:spacing w:val="-2"/>
-                <w:position w:val="1"/>
-                <w:sz w:val="16"/>
-                <w:szCs w:val="16"/>
-              </w:rPr>
-              <w:t>T</w:t>
-            </w:r>
-            <w:r>
-              <w:rPr>
-                <w:rFonts w:ascii="Arial" w:hAnsi="Arial" w:cs="Arial"/>
-                <w:b/>
-                <w:position w:val="1"/>
-                <w:sz w:val="16"/>
-                <w:szCs w:val="16"/>
-              </w:rPr>
-              <w:t>IV</w:t>
-            </w:r>
-            <w:r>
-              <w:rPr>
-                <w:rFonts w:ascii="Arial" w:hAnsi="Arial" w:cs="Arial"/>
-                <w:b/>
-                <w:spacing w:val="2"/>
-                <w:position w:val="1"/>
-                <w:sz w:val="16"/>
-                <w:szCs w:val="16"/>
-              </w:rPr>
-              <w:t>I</w:t>
-            </w:r>
-            <w:r>
-              <w:rPr>
-                <w:rFonts w:ascii="Arial" w:hAnsi="Arial" w:cs="Arial"/>
-                <w:b/>
-                <w:position w:val="1"/>
-                <w:sz w:val="16"/>
-                <w:szCs w:val="16"/>
-              </w:rPr>
-              <w:t>DAD</w:t>
-            </w:r>
-          </w:p>
-        </w:tc>
-      </w:tr>
-      <w:tr>
-        <w:trPr>
-          <w:gridAfter w:val="2"/>
-          <w:wAfter w:w="3334" w:type="dxa"/>
-          <w:trHeight w:hRule="exact" w:val="281"/>
-        </w:trPr>
-        <w:tc>
-          <w:tcPr>
-            <w:tcW w:w="3687" w:type="dxa"/>
-            <w:vMerge/>
-            <w:tcBorders>
-              <w:top w:val="single" w:sz="4" w:space="0" w:color="000000"/>
-              <w:left w:val="single" w:sz="4" w:space="0" w:color="000000"/>
-              <w:bottom w:val="single" w:sz="4" w:space="0" w:color="000000"/>
-              <w:right w:val="single" w:sz="4" w:space="0" w:color="000000"/>
-            </w:tcBorders>
-          </w:tcPr>
-          <w:p>
-            <w:pPr>
-              <w:widowControl w:val="0"/>
-              <w:autoSpaceDE w:val="0"/>
-              <w:autoSpaceDN w:val="0"/>
-              <w:adjustRightInd w:val="0"/>
-              <w:spacing w:after="0" w:line="242" w:lineRule="exact"/>
-              <w:ind w:left="102"/>
-              <w:rPr>
-                <w:rFonts w:ascii="Times New Roman" w:hAnsi="Times New Roman"/>
-                <w:sz w:val="16"/>
-                <w:szCs w:val="16"/>
-              </w:rPr>
-            </w:pPr>
-          </w:p>
-        </w:tc>
-        <w:tc>
-          <w:tcPr>
-            <w:tcW w:w="419" w:type="dxa"/>
-            <w:gridSpan w:val="2"/>
-            <w:tcBorders>
-              <w:top w:val="single" w:sz="4" w:space="0" w:color="000000"/>
-              <w:left w:val="single" w:sz="4" w:space="0" w:color="000000"/>
-              <w:bottom w:val="single" w:sz="4" w:space="0" w:color="000000"/>
-              <w:right w:val="single" w:sz="4" w:space="0" w:color="000000"/>
-            </w:tcBorders>
-          </w:tcPr>
-          <w:p>
-            <w:pPr>
-              <w:widowControl w:val="0"/>
-              <w:autoSpaceDE w:val="0"/>
-              <w:autoSpaceDN w:val="0"/>
-              <w:adjustRightInd w:val="0"/>
-              <w:spacing w:after="0" w:line="240" w:lineRule="auto"/>
-              <w:jc w:val="center"/>
-              <w:rPr>
-                <w:rFonts w:ascii="Times New Roman" w:hAnsi="Times New Roman"/>
-                <w:b/>
-                <w:sz w:val="16"/>
-                <w:szCs w:val="16"/>
-              </w:rPr>
-            </w:pPr>
-          </w:p>
-        </w:tc>
-        <w:tc>
-          <w:tcPr>
-            <w:tcW w:w="6262" w:type="dxa"/>
-            <w:gridSpan w:val="24"/>
-            <w:tcBorders>
-              <w:top w:val="single" w:sz="4" w:space="0" w:color="000000"/>
-              <w:left w:val="single" w:sz="4" w:space="0" w:color="000000"/>
-              <w:bottom w:val="single" w:sz="4" w:space="0" w:color="000000"/>
-              <w:right w:val="single" w:sz="4" w:space="0" w:color="000000"/>
-            </w:tcBorders>
-            <w:vAlign w:val="center"/>
-          </w:tcPr>
-          <w:p>
-            <w:pPr>
-              <w:widowControl w:val="0"/>
-              <w:autoSpaceDE w:val="0"/>
-              <w:autoSpaceDN w:val="0"/>
-              <w:adjustRightInd w:val="0"/>
-              <w:spacing w:after="0" w:line="242" w:lineRule="exact"/>
-              <w:ind w:left="102"/>
-              <w:rPr>
-                <w:rFonts w:ascii="Arial" w:hAnsi="Arial" w:cs="Arial"/>
-                <w:b/>
-                <w:position w:val="1"/>
-                <w:sz w:val="16"/>
-                <w:szCs w:val="16"/>
-              </w:rPr>
-            </w:pPr>
-            <w:r>
-              <w:rPr>
-                <w:rFonts w:ascii="Arial" w:hAnsi="Arial" w:cs="Arial"/>
-                <w:b/>
-                <w:position w:val="1"/>
-                <w:sz w:val="16"/>
-                <w:szCs w:val="16"/>
-              </w:rPr>
-              <w:t>PROGRAMA DE BILINGUISMO</w:t>
+                <w:sz w:val="16"/>
+                <w:szCs w:val="16"/>
+              </w:rPr>
+              <w:t>PROGRAMA DE EMPRENDIMIENTO</w:t>
             </w:r>
           </w:p>
         </w:tc>
@@ -5631,7 +6178,7 @@
         </w:trPr>
         <w:tc>
           <w:tcPr>
-            <w:tcW w:w="3687" w:type="dxa"/>
+            <w:tcW w:w="3681" w:type="dxa"/>
             <w:vMerge/>
             <w:tcBorders>
               <w:top w:val="single" w:sz="4" w:space="0" w:color="000000"/>
@@ -5658,7 +6205,7 @@
         </w:tc>
         <w:tc>
           <w:tcPr>
-            <w:tcW w:w="419" w:type="dxa"/>
+            <w:tcW w:w="425" w:type="dxa"/>
             <w:gridSpan w:val="2"/>
             <w:tcBorders>
               <w:top w:val="single" w:sz="4" w:space="0" w:color="000000"/>
@@ -5674,7 +6221,6 @@
               <w:autoSpaceDN w:val="0"/>
               <w:adjustRightInd w:val="0"/>
               <w:spacing w:after="0" w:line="240" w:lineRule="auto"/>
-              <w:jc w:val="center"/>
               <w:rPr>
                 <w:rFonts w:ascii="Times New Roman" w:hAnsi="Times New Roman"/>
                 <w:b/>
@@ -5682,6 +6228,24 @@
                 <w:szCs w:val="16"/>
               </w:rPr>
             </w:pPr>
+            <w:r>
+              <w:rPr>
+                <w:rFonts w:ascii="Times New Roman" w:hAnsi="Times New Roman"/>
+                <w:b/>
+                <w:sz w:val="16"/>
+                <w:szCs w:val="16"/>
+              </w:rPr>
+              <w:t xml:space="preserve"> </w:t>
+            </w:r>
+            <w:r>
+              <w:rPr>
+                <w:rFonts w:ascii="Times New Roman" w:hAnsi="Times New Roman"/>
+                <w:b/>
+                <w:sz w:val="16"/>
+                <w:szCs w:val="16"/>
+              </w:rPr>
+              <w:t>{#TECNOACADEMIA}X{/TECNOACADEMIA}</w:t>
+            </w:r>
           </w:p>
         </w:tc>
         <w:tc>
@@ -5715,190 +6279,11 @@
               <w:rPr>
                 <w:rFonts w:ascii="Arial" w:hAnsi="Arial" w:cs="Arial"/>
                 <w:b/>
-                <w:spacing w:val="-1"/>
-                <w:position w:val="1"/>
-                <w:sz w:val="16"/>
-                <w:szCs w:val="16"/>
-              </w:rPr>
-              <w:t>J</w:t>
-            </w:r>
-            <w:r>
-              <w:rPr>
-                <w:rFonts w:ascii="Arial" w:hAnsi="Arial" w:cs="Arial"/>
-                <w:b/>
-                <w:position w:val="1"/>
-                <w:sz w:val="16"/>
-                <w:szCs w:val="16"/>
-              </w:rPr>
-              <w:t>OV</w:t>
-            </w:r>
-            <w:r>
-              <w:rPr>
-                <w:rFonts w:ascii="Arial" w:hAnsi="Arial" w:cs="Arial"/>
-                <w:b/>
-                <w:spacing w:val="1"/>
-                <w:position w:val="1"/>
-                <w:sz w:val="16"/>
-                <w:szCs w:val="16"/>
-              </w:rPr>
-              <w:t>ENE</w:t>
-            </w:r>
-            <w:r>
-              <w:rPr>
-                <w:rFonts w:ascii="Arial" w:hAnsi="Arial" w:cs="Arial"/>
-                <w:b/>
-                <w:position w:val="1"/>
-                <w:sz w:val="16"/>
-                <w:szCs w:val="16"/>
-              </w:rPr>
-              <w:t>S</w:t>
-            </w:r>
-            <w:r>
-              <w:rPr>
-                <w:rFonts w:ascii="Arial" w:hAnsi="Arial" w:cs="Arial"/>
-                <w:b/>
-                <w:spacing w:val="-7"/>
-                <w:position w:val="1"/>
-                <w:sz w:val="16"/>
-                <w:szCs w:val="16"/>
-              </w:rPr>
-              <w:t xml:space="preserve"> </w:t>
-            </w:r>
-            <w:r>
-              <w:rPr>
-                <w:rFonts w:ascii="Arial" w:hAnsi="Arial" w:cs="Arial"/>
-                <w:b/>
-                <w:position w:val="1"/>
-                <w:sz w:val="16"/>
-                <w:szCs w:val="16"/>
-              </w:rPr>
-              <w:t>RU</w:t>
-            </w:r>
-            <w:r>
-              <w:rPr>
-                <w:rFonts w:ascii="Arial" w:hAnsi="Arial" w:cs="Arial"/>
-                <w:b/>
-                <w:spacing w:val="2"/>
-                <w:position w:val="1"/>
-                <w:sz w:val="16"/>
-                <w:szCs w:val="16"/>
-              </w:rPr>
-              <w:t>R</w:t>
-            </w:r>
-            <w:r>
-              <w:rPr>
-                <w:rFonts w:ascii="Arial" w:hAnsi="Arial" w:cs="Arial"/>
-                <w:b/>
-                <w:position w:val="1"/>
-                <w:sz w:val="16"/>
-                <w:szCs w:val="16"/>
-              </w:rPr>
-              <w:t>AL</w:t>
-            </w:r>
-            <w:r>
-              <w:rPr>
-                <w:rFonts w:ascii="Arial" w:hAnsi="Arial" w:cs="Arial"/>
-                <w:b/>
-                <w:spacing w:val="1"/>
-                <w:position w:val="1"/>
-                <w:sz w:val="16"/>
-                <w:szCs w:val="16"/>
-              </w:rPr>
-              <w:t>E</w:t>
-            </w:r>
-            <w:r>
-              <w:rPr>
-                <w:rFonts w:ascii="Arial" w:hAnsi="Arial" w:cs="Arial"/>
-                <w:b/>
-                <w:position w:val="1"/>
-                <w:sz w:val="16"/>
-                <w:szCs w:val="16"/>
-              </w:rPr>
-              <w:t>S</w:t>
-            </w:r>
-            <w:r>
-              <w:rPr>
-                <w:rFonts w:ascii="Arial" w:hAnsi="Arial" w:cs="Arial"/>
-                <w:b/>
-                <w:spacing w:val="-7"/>
-                <w:position w:val="1"/>
-                <w:sz w:val="16"/>
-                <w:szCs w:val="16"/>
-              </w:rPr>
-              <w:t xml:space="preserve"> </w:t>
-            </w:r>
-            <w:r>
-              <w:rPr>
-                <w:rFonts w:ascii="Arial" w:hAnsi="Arial" w:cs="Arial"/>
-                <w:b/>
-                <w:position w:val="1"/>
-                <w:sz w:val="16"/>
-                <w:szCs w:val="16"/>
-              </w:rPr>
-              <w:t>SIN</w:t>
-            </w:r>
-            <w:r>
-              <w:rPr>
-                <w:rFonts w:ascii="Arial" w:hAnsi="Arial" w:cs="Arial"/>
-                <w:b/>
-                <w:spacing w:val="-2"/>
-                <w:position w:val="1"/>
-                <w:sz w:val="16"/>
-                <w:szCs w:val="16"/>
-              </w:rPr>
-              <w:t xml:space="preserve"> </w:t>
-            </w:r>
-            <w:r>
-              <w:rPr>
-                <w:rFonts w:ascii="Arial" w:hAnsi="Arial" w:cs="Arial"/>
-                <w:b/>
-                <w:position w:val="1"/>
-                <w:sz w:val="16"/>
-                <w:szCs w:val="16"/>
-              </w:rPr>
-              <w:t>A</w:t>
-            </w:r>
-            <w:r>
-              <w:rPr>
-                <w:rFonts w:ascii="Arial" w:hAnsi="Arial" w:cs="Arial"/>
-                <w:b/>
-                <w:spacing w:val="1"/>
-                <w:position w:val="1"/>
-                <w:sz w:val="16"/>
-                <w:szCs w:val="16"/>
-              </w:rPr>
-              <w:t>L</w:t>
-            </w:r>
-            <w:r>
-              <w:rPr>
-                <w:rFonts w:ascii="Arial" w:hAnsi="Arial" w:cs="Arial"/>
-                <w:b/>
-                <w:position w:val="1"/>
-                <w:sz w:val="16"/>
-                <w:szCs w:val="16"/>
-              </w:rPr>
-              <w:t>IA</w:t>
-            </w:r>
-            <w:r>
-              <w:rPr>
-                <w:rFonts w:ascii="Arial" w:hAnsi="Arial" w:cs="Arial"/>
-                <w:b/>
-                <w:spacing w:val="3"/>
-                <w:position w:val="1"/>
-                <w:sz w:val="16"/>
-                <w:szCs w:val="16"/>
-              </w:rPr>
-              <w:t>N</w:t>
-            </w:r>
-            <w:r>
-              <w:rPr>
-                <w:rFonts w:ascii="Arial" w:hAnsi="Arial" w:cs="Arial"/>
-                <w:b/>
-                <w:position w:val="1"/>
-                <w:sz w:val="16"/>
-                <w:szCs w:val="16"/>
-              </w:rPr>
-              <w:t>ZAS</w:t>
+                <w:position w:val="1"/>
+                <w:sz w:val="16"/>
+                <w:szCs w:val="16"/>
+              </w:rPr>
+              <w:t xml:space="preserve">TECNOACADEMIA </w:t>
             </w:r>
           </w:p>
         </w:tc>
@@ -5911,7 +6296,7 @@
         </w:trPr>
         <w:tc>
           <w:tcPr>
-            <w:tcW w:w="3687" w:type="dxa"/>
+            <w:tcW w:w="3681" w:type="dxa"/>
             <w:vMerge/>
             <w:tcBorders>
               <w:top w:val="single" w:sz="4" w:space="0" w:color="000000"/>
@@ -5938,7 +6323,7 @@
         </w:tc>
         <w:tc>
           <w:tcPr>
-            <w:tcW w:w="419" w:type="dxa"/>
+            <w:tcW w:w="425" w:type="dxa"/>
             <w:gridSpan w:val="2"/>
             <w:tcBorders>
               <w:top w:val="single" w:sz="4" w:space="0" w:color="000000"/>
@@ -5962,6 +6347,60 @@
                 <w:szCs w:val="16"/>
               </w:rPr>
             </w:pPr>
+            <w:r>
+              <w:rPr>
+                <w:rFonts w:ascii="Times New Roman" w:hAnsi="Times New Roman"/>
+                <w:b/>
+                <w:sz w:val="16"/>
+                <w:szCs w:val="16"/>
+              </w:rPr>
+              <w:t xml:space="preserve">  </w:t>
+            </w:r>
+            <w:r>
+              <w:rPr>
+                <w:rFonts w:ascii="Times New Roman" w:hAnsi="Times New Roman"/>
+                <w:b/>
+                <w:sz w:val="16"/>
+                <w:szCs w:val="16"/>
+              </w:rPr>
+              <w:t>{#AULA</w:t>
+            </w:r>
+            <w:r>
+              <w:rPr>
+                <w:rFonts w:ascii="Times New Roman" w:hAnsi="Times New Roman"/>
+                <w:b/>
+                <w:sz w:val="16"/>
+                <w:szCs w:val="16"/>
+              </w:rPr>
+              <w:t>_</w:t>
+            </w:r>
+            <w:r>
+              <w:rPr>
+                <w:rFonts w:ascii="Times New Roman" w:hAnsi="Times New Roman"/>
+                <w:b/>
+                <w:sz w:val="16"/>
+                <w:szCs w:val="16"/>
+              </w:rPr>
+              <w:t>MOVIL}X{/AULA</w:t>
+            </w:r>
+            <w:r>
+              <w:rPr>
+                <w:rFonts w:ascii="Times New Roman" w:hAnsi="Times New Roman"/>
+                <w:b/>
+                <w:sz w:val="16"/>
+                <w:szCs w:val="16"/>
+              </w:rPr>
+              <w:t>_</w:t>
+            </w:r>
+            <w:r>
+              <w:rPr>
+                <w:rFonts w:ascii="Times New Roman" w:hAnsi="Times New Roman"/>
+                <w:b/>
+                <w:sz w:val="16"/>
+                <w:szCs w:val="16"/>
+              </w:rPr>
+              <w:t>MOVIL}</w:t>
+            </w:r>
           </w:p>
         </w:tc>
         <w:tc>
@@ -5995,10 +6434,74 @@
               <w:rPr>
                 <w:rFonts w:ascii="Arial" w:hAnsi="Arial" w:cs="Arial"/>
                 <w:b/>
-                <w:sz w:val="16"/>
-                <w:szCs w:val="16"/>
-              </w:rPr>
-              <w:t>PROGRAMA DE EMPRENDIMIENTO</w:t>
+                <w:position w:val="1"/>
+                <w:sz w:val="16"/>
+                <w:szCs w:val="16"/>
+              </w:rPr>
+              <w:t>A</w:t>
+            </w:r>
+            <w:r>
+              <w:rPr>
+                <w:rFonts w:ascii="Arial" w:hAnsi="Arial" w:cs="Arial"/>
+                <w:b/>
+                <w:spacing w:val="-1"/>
+                <w:position w:val="1"/>
+                <w:sz w:val="16"/>
+                <w:szCs w:val="16"/>
+              </w:rPr>
+              <w:t>U</w:t>
+            </w:r>
+            <w:r>
+              <w:rPr>
+                <w:rFonts w:ascii="Arial" w:hAnsi="Arial" w:cs="Arial"/>
+                <w:b/>
+                <w:position w:val="1"/>
+                <w:sz w:val="16"/>
+                <w:szCs w:val="16"/>
+              </w:rPr>
+              <w:t>LA</w:t>
+            </w:r>
+            <w:r>
+              <w:rPr>
+                <w:rFonts w:ascii="Arial" w:hAnsi="Arial" w:cs="Arial"/>
+                <w:b/>
+                <w:spacing w:val="-4"/>
+                <w:position w:val="1"/>
+                <w:sz w:val="16"/>
+                <w:szCs w:val="16"/>
+              </w:rPr>
+              <w:t xml:space="preserve"> </w:t>
+            </w:r>
+            <w:r>
+              <w:rPr>
+                <w:rFonts w:ascii="Arial" w:hAnsi="Arial" w:cs="Arial"/>
+                <w:b/>
+                <w:position w:val="1"/>
+                <w:sz w:val="16"/>
+                <w:szCs w:val="16"/>
+              </w:rPr>
+              <w:t>M</w:t>
+            </w:r>
+            <w:r>
+              <w:rPr>
+                <w:rFonts w:ascii="Arial" w:hAnsi="Arial" w:cs="Arial"/>
+                <w:b/>
+                <w:spacing w:val="2"/>
+                <w:position w:val="1"/>
+                <w:sz w:val="16"/>
+                <w:szCs w:val="16"/>
+              </w:rPr>
+              <w:t>O</w:t>
+            </w:r>
+            <w:r>
+              <w:rPr>
+                <w:rFonts w:ascii="Arial" w:hAnsi="Arial" w:cs="Arial"/>
+                <w:b/>
+                <w:position w:val="1"/>
+                <w:sz w:val="16"/>
+                <w:szCs w:val="16"/>
+              </w:rPr>
+              <w:t>VIL</w:t>
             </w:r>
           </w:p>
         </w:tc>
@@ -6011,7 +6514,7 @@
         </w:trPr>
         <w:tc>
           <w:tcPr>
-            <w:tcW w:w="3687" w:type="dxa"/>
+            <w:tcW w:w="3681" w:type="dxa"/>
             <w:vMerge/>
             <w:tcBorders>
               <w:top w:val="single" w:sz="4" w:space="0" w:color="000000"/>
@@ -6038,7 +6541,7 @@
         </w:tc>
         <w:tc>
           <w:tcPr>
-            <w:tcW w:w="419" w:type="dxa"/>
+            <w:tcW w:w="425" w:type="dxa"/>
             <w:gridSpan w:val="2"/>
             <w:tcBorders>
               <w:top w:val="single" w:sz="4" w:space="0" w:color="000000"/>
@@ -6062,6 +6565,24 @@
                 <w:szCs w:val="16"/>
               </w:rPr>
             </w:pPr>
+            <w:r>
+              <w:rPr>
+                <w:rFonts w:ascii="Times New Roman" w:hAnsi="Times New Roman"/>
+                <w:b/>
+                <w:sz w:val="16"/>
+                <w:szCs w:val="16"/>
+              </w:rPr>
+              <w:t xml:space="preserve"> </w:t>
+            </w:r>
+            <w:r>
+              <w:rPr>
+                <w:rFonts w:ascii="Times New Roman" w:hAnsi="Times New Roman"/>
+                <w:b/>
+                <w:sz w:val="16"/>
+                <w:szCs w:val="16"/>
+              </w:rPr>
+              <w:t> {#AMBIENTES_VIRTUALES_DE_APRENDIZAJE}X{/AMBIENTES_VIRTUALES_DE_APRENDIZAJE}</w:t>
+            </w:r>
           </w:p>
         </w:tc>
         <w:tc>
@@ -6099,7 +6620,240 @@
                 <w:sz w:val="16"/>
                 <w:szCs w:val="16"/>
               </w:rPr>
-              <w:t xml:space="preserve">TECNOACADEMIA </w:t>
+              <w:t>AMBI</w:t>
+            </w:r>
+            <w:r>
+              <w:rPr>
+                <w:rFonts w:ascii="Arial" w:hAnsi="Arial" w:cs="Arial"/>
+                <w:b/>
+                <w:spacing w:val="1"/>
+                <w:position w:val="1"/>
+                <w:sz w:val="16"/>
+                <w:szCs w:val="16"/>
+              </w:rPr>
+              <w:t>EN</w:t>
+            </w:r>
+            <w:r>
+              <w:rPr>
+                <w:rFonts w:ascii="Arial" w:hAnsi="Arial" w:cs="Arial"/>
+                <w:b/>
+                <w:spacing w:val="-1"/>
+                <w:position w:val="1"/>
+                <w:sz w:val="16"/>
+                <w:szCs w:val="16"/>
+              </w:rPr>
+              <w:t>T</w:t>
+            </w:r>
+            <w:r>
+              <w:rPr>
+                <w:rFonts w:ascii="Arial" w:hAnsi="Arial" w:cs="Arial"/>
+                <w:b/>
+                <w:spacing w:val="1"/>
+                <w:position w:val="1"/>
+                <w:sz w:val="16"/>
+                <w:szCs w:val="16"/>
+              </w:rPr>
+              <w:t>E</w:t>
+            </w:r>
+            <w:r>
+              <w:rPr>
+                <w:rFonts w:ascii="Arial" w:hAnsi="Arial" w:cs="Arial"/>
+                <w:b/>
+                <w:position w:val="1"/>
+                <w:sz w:val="16"/>
+                <w:szCs w:val="16"/>
+              </w:rPr>
+              <w:t>S</w:t>
+            </w:r>
+            <w:r>
+              <w:rPr>
+                <w:rFonts w:ascii="Arial" w:hAnsi="Arial" w:cs="Arial"/>
+                <w:b/>
+                <w:spacing w:val="-10"/>
+                <w:position w:val="1"/>
+                <w:sz w:val="16"/>
+                <w:szCs w:val="16"/>
+              </w:rPr>
+              <w:t xml:space="preserve"> </w:t>
+            </w:r>
+            <w:r>
+              <w:rPr>
+                <w:rFonts w:ascii="Arial" w:hAnsi="Arial" w:cs="Arial"/>
+                <w:b/>
+                <w:position w:val="1"/>
+                <w:sz w:val="16"/>
+                <w:szCs w:val="16"/>
+              </w:rPr>
+              <w:t>VI</w:t>
+            </w:r>
+            <w:r>
+              <w:rPr>
+                <w:rFonts w:ascii="Arial" w:hAnsi="Arial" w:cs="Arial"/>
+                <w:b/>
+                <w:spacing w:val="2"/>
+                <w:position w:val="1"/>
+                <w:sz w:val="16"/>
+                <w:szCs w:val="16"/>
+              </w:rPr>
+              <w:t>R</w:t>
+            </w:r>
+            <w:r>
+              <w:rPr>
+                <w:rFonts w:ascii="Arial" w:hAnsi="Arial" w:cs="Arial"/>
+                <w:b/>
+                <w:spacing w:val="-1"/>
+                <w:position w:val="1"/>
+                <w:sz w:val="16"/>
+                <w:szCs w:val="16"/>
+              </w:rPr>
+              <w:t>T</w:t>
+            </w:r>
+            <w:r>
+              <w:rPr>
+                <w:rFonts w:ascii="Arial" w:hAnsi="Arial" w:cs="Arial"/>
+                <w:b/>
+                <w:spacing w:val="2"/>
+                <w:position w:val="1"/>
+                <w:sz w:val="16"/>
+                <w:szCs w:val="16"/>
+              </w:rPr>
+              <w:t>U</w:t>
+            </w:r>
+            <w:r>
+              <w:rPr>
+                <w:rFonts w:ascii="Arial" w:hAnsi="Arial" w:cs="Arial"/>
+                <w:b/>
+                <w:position w:val="1"/>
+                <w:sz w:val="16"/>
+                <w:szCs w:val="16"/>
+              </w:rPr>
+              <w:t>AL</w:t>
+            </w:r>
+            <w:r>
+              <w:rPr>
+                <w:rFonts w:ascii="Arial" w:hAnsi="Arial" w:cs="Arial"/>
+                <w:b/>
+                <w:spacing w:val="1"/>
+                <w:position w:val="1"/>
+                <w:sz w:val="16"/>
+                <w:szCs w:val="16"/>
+              </w:rPr>
+              <w:t>E</w:t>
+            </w:r>
+            <w:r>
+              <w:rPr>
+                <w:rFonts w:ascii="Arial" w:hAnsi="Arial" w:cs="Arial"/>
+                <w:b/>
+                <w:position w:val="1"/>
+                <w:sz w:val="16"/>
+                <w:szCs w:val="16"/>
+              </w:rPr>
+              <w:t>S</w:t>
+            </w:r>
+            <w:r>
+              <w:rPr>
+                <w:rFonts w:ascii="Arial" w:hAnsi="Arial" w:cs="Arial"/>
+                <w:b/>
+                <w:spacing w:val="-9"/>
+                <w:position w:val="1"/>
+                <w:sz w:val="16"/>
+                <w:szCs w:val="16"/>
+              </w:rPr>
+              <w:t xml:space="preserve"> </w:t>
+            </w:r>
+            <w:r>
+              <w:rPr>
+                <w:rFonts w:ascii="Arial" w:hAnsi="Arial" w:cs="Arial"/>
+                <w:b/>
+                <w:position w:val="1"/>
+                <w:sz w:val="16"/>
+                <w:szCs w:val="16"/>
+              </w:rPr>
+              <w:t>DE</w:t>
+            </w:r>
+            <w:r>
+              <w:rPr>
+                <w:rFonts w:ascii="Arial" w:hAnsi="Arial" w:cs="Arial"/>
+                <w:b/>
+                <w:spacing w:val="-1"/>
+                <w:position w:val="1"/>
+                <w:sz w:val="16"/>
+                <w:szCs w:val="16"/>
+              </w:rPr>
+              <w:t xml:space="preserve"> </w:t>
+            </w:r>
+            <w:r>
+              <w:rPr>
+                <w:rFonts w:ascii="Arial" w:hAnsi="Arial" w:cs="Arial"/>
+                <w:b/>
+                <w:position w:val="1"/>
+                <w:sz w:val="16"/>
+                <w:szCs w:val="16"/>
+              </w:rPr>
+              <w:t>A</w:t>
+            </w:r>
+            <w:r>
+              <w:rPr>
+                <w:rFonts w:ascii="Arial" w:hAnsi="Arial" w:cs="Arial"/>
+                <w:b/>
+                <w:spacing w:val="3"/>
+                <w:position w:val="1"/>
+                <w:sz w:val="16"/>
+                <w:szCs w:val="16"/>
+              </w:rPr>
+              <w:t>P</w:t>
+            </w:r>
+            <w:r>
+              <w:rPr>
+                <w:rFonts w:ascii="Arial" w:hAnsi="Arial" w:cs="Arial"/>
+                <w:b/>
+                <w:position w:val="1"/>
+                <w:sz w:val="16"/>
+                <w:szCs w:val="16"/>
+              </w:rPr>
+              <w:t>R</w:t>
+            </w:r>
+            <w:r>
+              <w:rPr>
+                <w:rFonts w:ascii="Arial" w:hAnsi="Arial" w:cs="Arial"/>
+                <w:b/>
+                <w:spacing w:val="1"/>
+                <w:position w:val="1"/>
+                <w:sz w:val="16"/>
+                <w:szCs w:val="16"/>
+              </w:rPr>
+              <w:t>EN</w:t>
+            </w:r>
+            <w:r>
+              <w:rPr>
+                <w:rFonts w:ascii="Arial" w:hAnsi="Arial" w:cs="Arial"/>
+                <w:b/>
+                <w:position w:val="1"/>
+                <w:sz w:val="16"/>
+                <w:szCs w:val="16"/>
+              </w:rPr>
+              <w:t>DIZA</w:t>
+            </w:r>
+            <w:r>
+              <w:rPr>
+                <w:rFonts w:ascii="Arial" w:hAnsi="Arial" w:cs="Arial"/>
+                <w:b/>
+                <w:spacing w:val="-1"/>
+                <w:position w:val="1"/>
+                <w:sz w:val="16"/>
+                <w:szCs w:val="16"/>
+              </w:rPr>
+              <w:t>J</w:t>
+            </w:r>
+            <w:r>
+              <w:rPr>
+                <w:rFonts w:ascii="Arial" w:hAnsi="Arial" w:cs="Arial"/>
+                <w:b/>
+                <w:position w:val="1"/>
+                <w:sz w:val="16"/>
+                <w:szCs w:val="16"/>
+              </w:rPr>
+              <w:t>E</w:t>
             </w:r>
           </w:p>
         </w:tc>
@@ -6112,7 +6866,7 @@
         </w:trPr>
         <w:tc>
           <w:tcPr>
-            <w:tcW w:w="3687" w:type="dxa"/>
+            <w:tcW w:w="3681" w:type="dxa"/>
             <w:vMerge/>
             <w:tcBorders>
               <w:top w:val="single" w:sz="4" w:space="0" w:color="000000"/>
@@ -6139,7 +6893,7 @@
         </w:tc>
         <w:tc>
           <w:tcPr>
-            <w:tcW w:w="419" w:type="dxa"/>
+            <w:tcW w:w="425" w:type="dxa"/>
             <w:gridSpan w:val="2"/>
             <w:tcBorders>
               <w:top w:val="single" w:sz="4" w:space="0" w:color="000000"/>
@@ -6163,6 +6917,60 @@
                 <w:szCs w:val="16"/>
               </w:rPr>
             </w:pPr>
+            <w:r>
+              <w:rPr>
+                <w:rFonts w:ascii="Times New Roman" w:hAnsi="Times New Roman"/>
+                <w:b/>
+                <w:sz w:val="16"/>
+                <w:szCs w:val="16"/>
+              </w:rPr>
+              <w:t xml:space="preserve">  </w:t>
+            </w:r>
+            <w:r>
+              <w:rPr>
+                <w:rFonts w:ascii="Times New Roman" w:hAnsi="Times New Roman"/>
+                <w:b/>
+                <w:sz w:val="16"/>
+                <w:szCs w:val="16"/>
+              </w:rPr>
+              <w:t>{#FULL</w:t>
+            </w:r>
+            <w:r>
+              <w:rPr>
+                <w:rFonts w:ascii="Times New Roman" w:hAnsi="Times New Roman"/>
+                <w:b/>
+                <w:sz w:val="16"/>
+                <w:szCs w:val="16"/>
+              </w:rPr>
+              <w:t>_</w:t>
+            </w:r>
+            <w:r>
+              <w:rPr>
+                <w:rFonts w:ascii="Times New Roman" w:hAnsi="Times New Roman"/>
+                <w:b/>
+                <w:sz w:val="16"/>
+                <w:szCs w:val="16"/>
+              </w:rPr>
+              <w:t>POPULAR}X{/FULL</w:t>
+            </w:r>
+            <w:r>
+              <w:rPr>
+                <w:rFonts w:ascii="Times New Roman" w:hAnsi="Times New Roman"/>
+                <w:b/>
+                <w:sz w:val="16"/>
+                <w:szCs w:val="16"/>
+              </w:rPr>
+              <w:t>_</w:t>
+            </w:r>
+            <w:r>
+              <w:rPr>
+                <w:rFonts w:ascii="Times New Roman" w:hAnsi="Times New Roman"/>
+                <w:b/>
+                <w:sz w:val="16"/>
+                <w:szCs w:val="16"/>
+              </w:rPr>
+              <w:t>POPULAR}</w:t>
+            </w:r>
           </w:p>
         </w:tc>
         <w:tc>
@@ -6196,74 +7004,10 @@
               <w:rPr>
                 <w:rFonts w:ascii="Arial" w:hAnsi="Arial" w:cs="Arial"/>
                 <w:b/>
-                <w:position w:val="1"/>
-                <w:sz w:val="16"/>
-                <w:szCs w:val="16"/>
-              </w:rPr>
-              <w:t>A</w:t>
-            </w:r>
-            <w:r>
-              <w:rPr>
-                <w:rFonts w:ascii="Arial" w:hAnsi="Arial" w:cs="Arial"/>
-                <w:b/>
-                <w:spacing w:val="-1"/>
-                <w:position w:val="1"/>
-                <w:sz w:val="16"/>
-                <w:szCs w:val="16"/>
-              </w:rPr>
-              <w:t>U</w:t>
-            </w:r>
-            <w:r>
-              <w:rPr>
-                <w:rFonts w:ascii="Arial" w:hAnsi="Arial" w:cs="Arial"/>
-                <w:b/>
-                <w:position w:val="1"/>
-                <w:sz w:val="16"/>
-                <w:szCs w:val="16"/>
-              </w:rPr>
-              <w:t>LA</w:t>
-            </w:r>
-            <w:r>
-              <w:rPr>
-                <w:rFonts w:ascii="Arial" w:hAnsi="Arial" w:cs="Arial"/>
-                <w:b/>
-                <w:spacing w:val="-4"/>
-                <w:position w:val="1"/>
-                <w:sz w:val="16"/>
-                <w:szCs w:val="16"/>
-              </w:rPr>
-              <w:t xml:space="preserve"> </w:t>
-            </w:r>
-            <w:r>
-              <w:rPr>
-                <w:rFonts w:ascii="Arial" w:hAnsi="Arial" w:cs="Arial"/>
-                <w:b/>
-                <w:position w:val="1"/>
-                <w:sz w:val="16"/>
-                <w:szCs w:val="16"/>
-              </w:rPr>
-              <w:t>M</w:t>
-            </w:r>
-            <w:r>
-              <w:rPr>
-                <w:rFonts w:ascii="Arial" w:hAnsi="Arial" w:cs="Arial"/>
-                <w:b/>
-                <w:spacing w:val="2"/>
-                <w:position w:val="1"/>
-                <w:sz w:val="16"/>
-                <w:szCs w:val="16"/>
-              </w:rPr>
-              <w:t>O</w:t>
-            </w:r>
-            <w:r>
-              <w:rPr>
-                <w:rFonts w:ascii="Arial" w:hAnsi="Arial" w:cs="Arial"/>
-                <w:b/>
-                <w:position w:val="1"/>
-                <w:sz w:val="16"/>
-                <w:szCs w:val="16"/>
-              </w:rPr>
-              <w:t>VIL</w:t>
+                <w:sz w:val="16"/>
+                <w:szCs w:val="16"/>
+              </w:rPr>
+              <w:t>FULL POPULAR</w:t>
             </w:r>
           </w:p>
         </w:tc>
@@ -6276,7 +7020,7 @@
         </w:trPr>
         <w:tc>
           <w:tcPr>
-            <w:tcW w:w="3687" w:type="dxa"/>
+            <w:tcW w:w="3681" w:type="dxa"/>
             <w:vMerge/>
             <w:tcBorders>
               <w:top w:val="single" w:sz="4" w:space="0" w:color="000000"/>
@@ -6303,7 +7047,7 @@
         </w:tc>
         <w:tc>
           <w:tcPr>
-            <w:tcW w:w="419" w:type="dxa"/>
+            <w:tcW w:w="425" w:type="dxa"/>
             <w:gridSpan w:val="2"/>
             <w:tcBorders>
               <w:top w:val="single" w:sz="4" w:space="0" w:color="000000"/>
@@ -6327,6 +7071,33 @@
                 <w:szCs w:val="16"/>
               </w:rPr>
             </w:pPr>
+            <w:r>
+              <w:rPr>
+                <w:rFonts w:ascii="Times New Roman" w:hAnsi="Times New Roman"/>
+                <w:b/>
+                <w:sz w:val="16"/>
+                <w:szCs w:val="16"/>
+              </w:rPr>
+              <w:t xml:space="preserve"> </w:t>
+            </w:r>
+            <w:r>
+              <w:rPr>
+                <w:rFonts w:ascii="Times New Roman" w:hAnsi="Times New Roman"/>
+                <w:b/>
+                <w:sz w:val="16"/>
+                <w:szCs w:val="16"/>
+              </w:rPr>
+              <w:t> </w:t>
+            </w:r>
+            <w:r>
+              <w:rPr>
+                <w:rFonts w:ascii="Times New Roman" w:hAnsi="Times New Roman"/>
+                <w:b/>
+                <w:sz w:val="16"/>
+                <w:szCs w:val="16"/>
+              </w:rPr>
+              <w:t>{#PROGRAMA_JOVENES_EN_ACCION}X{/PROGRAMA_JOVENES_EN_ACCION}</w:t>
+            </w:r>
           </w:p>
         </w:tc>
         <w:tc>
@@ -6364,7 +7135,50 @@
                 <w:sz w:val="16"/>
                 <w:szCs w:val="16"/>
               </w:rPr>
-              <w:t>AMBI</w:t>
+              <w:t>PRO</w:t>
+            </w:r>
+            <w:r>
+              <w:rPr>
+                <w:rFonts w:ascii="Arial" w:hAnsi="Arial" w:cs="Arial"/>
+                <w:b/>
+                <w:spacing w:val="-1"/>
+                <w:position w:val="1"/>
+                <w:sz w:val="16"/>
+                <w:szCs w:val="16"/>
+              </w:rPr>
+              <w:t>G</w:t>
+            </w:r>
+            <w:r>
+              <w:rPr>
+                <w:rFonts w:ascii="Arial" w:hAnsi="Arial" w:cs="Arial"/>
+                <w:b/>
+                <w:spacing w:val="2"/>
+                <w:position w:val="1"/>
+                <w:sz w:val="16"/>
+                <w:szCs w:val="16"/>
+              </w:rPr>
+              <w:t>R</w:t>
+            </w:r>
+            <w:r>
+              <w:rPr>
+                <w:rFonts w:ascii="Arial" w:hAnsi="Arial" w:cs="Arial"/>
+                <w:b/>
+                <w:position w:val="1"/>
+                <w:sz w:val="16"/>
+                <w:szCs w:val="16"/>
+              </w:rPr>
+              <w:t>AMA</w:t>
+            </w:r>
+            <w:r>
+              <w:rPr>
+                <w:rFonts w:ascii="Arial" w:hAnsi="Arial" w:cs="Arial"/>
+                <w:b/>
+                <w:spacing w:val="-10"/>
+                <w:position w:val="1"/>
+                <w:sz w:val="16"/>
+                <w:szCs w:val="16"/>
+              </w:rPr>
+              <w:t xml:space="preserve"> </w:t>
             </w:r>
             <w:r>
               <w:rPr>
@@ -6375,18 +7189,17 @@
                 <w:sz w:val="16"/>
                 <w:szCs w:val="16"/>
               </w:rPr>
-              <w:t>EN</w:t>
-            </w:r>
-            <w:r>
-              <w:rPr>
-                <w:rFonts w:ascii="Arial" w:hAnsi="Arial" w:cs="Arial"/>
-                <w:b/>
-                <w:spacing w:val="-1"/>
-                <w:position w:val="1"/>
-                <w:sz w:val="16"/>
-                <w:szCs w:val="16"/>
-              </w:rPr>
-              <w:t>T</w:t>
+              <w:t>J</w:t>
+            </w:r>
+            <w:r>
+              <w:rPr>
+                <w:rFonts w:ascii="Arial" w:hAnsi="Arial" w:cs="Arial"/>
+                <w:b/>
+                <w:position w:val="1"/>
+                <w:sz w:val="16"/>
+                <w:szCs w:val="16"/>
+              </w:rPr>
+              <w:t>OV</w:t>
             </w:r>
             <w:r>
               <w:rPr>
@@ -6397,6 +7210,38 @@
                 <w:sz w:val="16"/>
                 <w:szCs w:val="16"/>
               </w:rPr>
+              <w:t>ENE</w:t>
+            </w:r>
+            <w:r>
+              <w:rPr>
+                <w:rFonts w:ascii="Arial" w:hAnsi="Arial" w:cs="Arial"/>
+                <w:b/>
+                <w:position w:val="1"/>
+                <w:sz w:val="16"/>
+                <w:szCs w:val="16"/>
+              </w:rPr>
+              <w:t>S</w:t>
+            </w:r>
+            <w:r>
+              <w:rPr>
+                <w:rFonts w:ascii="Arial" w:hAnsi="Arial" w:cs="Arial"/>
+                <w:b/>
+                <w:spacing w:val="-7"/>
+                <w:position w:val="1"/>
+                <w:sz w:val="16"/>
+                <w:szCs w:val="16"/>
+              </w:rPr>
+              <w:t xml:space="preserve"> </w:t>
+            </w:r>
+            <w:r>
+              <w:rPr>
+                <w:rFonts w:ascii="Arial" w:hAnsi="Arial" w:cs="Arial"/>
+                <w:b/>
+                <w:spacing w:val="1"/>
+                <w:position w:val="1"/>
+                <w:sz w:val="16"/>
+                <w:szCs w:val="16"/>
+              </w:rPr>
               <w:t>E</w:t>
             </w:r>
             <w:r>
@@ -6407,13 +7252,13 @@
                 <w:sz w:val="16"/>
                 <w:szCs w:val="16"/>
               </w:rPr>
-              <w:t>S</w:t>
-            </w:r>
-            <w:r>
-              <w:rPr>
-                <w:rFonts w:ascii="Arial" w:hAnsi="Arial" w:cs="Arial"/>
-                <w:b/>
-                <w:spacing w:val="-10"/>
+              <w:t>N</w:t>
+            </w:r>
+            <w:r>
+              <w:rPr>
+                <w:rFonts w:ascii="Arial" w:hAnsi="Arial" w:cs="Arial"/>
+                <w:b/>
+                <w:spacing w:val="-1"/>
                 <w:position w:val="1"/>
                 <w:sz w:val="16"/>
                 <w:szCs w:val="16"/>
@@ -6428,7 +7273,18 @@
                 <w:sz w:val="16"/>
                 <w:szCs w:val="16"/>
               </w:rPr>
-              <w:t>VI</w:t>
+              <w:t>AC</w:t>
+            </w:r>
+            <w:r>
+              <w:rPr>
+                <w:rFonts w:ascii="Arial" w:hAnsi="Arial" w:cs="Arial"/>
+                <w:b/>
+                <w:spacing w:val="-1"/>
+                <w:position w:val="1"/>
+                <w:sz w:val="16"/>
+                <w:szCs w:val="16"/>
+              </w:rPr>
+              <w:t>C</w:t>
             </w:r>
             <w:r>
               <w:rPr>
@@ -6439,165 +7295,17 @@
                 <w:sz w:val="16"/>
                 <w:szCs w:val="16"/>
               </w:rPr>
-              <w:t>R</w:t>
-            </w:r>
-            <w:r>
-              <w:rPr>
-                <w:rFonts w:ascii="Arial" w:hAnsi="Arial" w:cs="Arial"/>
-                <w:b/>
-                <w:spacing w:val="-1"/>
-                <w:position w:val="1"/>
-                <w:sz w:val="16"/>
-                <w:szCs w:val="16"/>
-              </w:rPr>
-              <w:t>T</w:t>
-            </w:r>
-            <w:r>
-              <w:rPr>
-                <w:rFonts w:ascii="Arial" w:hAnsi="Arial" w:cs="Arial"/>
-                <w:b/>
-                <w:spacing w:val="2"/>
-                <w:position w:val="1"/>
-                <w:sz w:val="16"/>
-                <w:szCs w:val="16"/>
-              </w:rPr>
-              <w:t>U</w:t>
-            </w:r>
-            <w:r>
-              <w:rPr>
-                <w:rFonts w:ascii="Arial" w:hAnsi="Arial" w:cs="Arial"/>
-                <w:b/>
-                <w:position w:val="1"/>
-                <w:sz w:val="16"/>
-                <w:szCs w:val="16"/>
-              </w:rPr>
-              <w:t>AL</w:t>
-            </w:r>
-            <w:r>
-              <w:rPr>
-                <w:rFonts w:ascii="Arial" w:hAnsi="Arial" w:cs="Arial"/>
-                <w:b/>
-                <w:spacing w:val="1"/>
-                <w:position w:val="1"/>
-                <w:sz w:val="16"/>
-                <w:szCs w:val="16"/>
-              </w:rPr>
-              <w:t>E</w:t>
-            </w:r>
-            <w:r>
-              <w:rPr>
-                <w:rFonts w:ascii="Arial" w:hAnsi="Arial" w:cs="Arial"/>
-                <w:b/>
-                <w:position w:val="1"/>
-                <w:sz w:val="16"/>
-                <w:szCs w:val="16"/>
-              </w:rPr>
-              <w:t>S</w:t>
-            </w:r>
-            <w:r>
-              <w:rPr>
-                <w:rFonts w:ascii="Arial" w:hAnsi="Arial" w:cs="Arial"/>
-                <w:b/>
-                <w:spacing w:val="-9"/>
-                <w:position w:val="1"/>
-                <w:sz w:val="16"/>
-                <w:szCs w:val="16"/>
-              </w:rPr>
-              <w:t xml:space="preserve"> </w:t>
-            </w:r>
-            <w:r>
-              <w:rPr>
-                <w:rFonts w:ascii="Arial" w:hAnsi="Arial" w:cs="Arial"/>
-                <w:b/>
-                <w:position w:val="1"/>
-                <w:sz w:val="16"/>
-                <w:szCs w:val="16"/>
-              </w:rPr>
-              <w:t>DE</w:t>
-            </w:r>
-            <w:r>
-              <w:rPr>
-                <w:rFonts w:ascii="Arial" w:hAnsi="Arial" w:cs="Arial"/>
-                <w:b/>
-                <w:spacing w:val="-1"/>
-                <w:position w:val="1"/>
-                <w:sz w:val="16"/>
-                <w:szCs w:val="16"/>
-              </w:rPr>
-              <w:t xml:space="preserve"> </w:t>
-            </w:r>
-            <w:r>
-              <w:rPr>
-                <w:rFonts w:ascii="Arial" w:hAnsi="Arial" w:cs="Arial"/>
-                <w:b/>
-                <w:position w:val="1"/>
-                <w:sz w:val="16"/>
-                <w:szCs w:val="16"/>
-              </w:rPr>
-              <w:t>A</w:t>
-            </w:r>
-            <w:r>
-              <w:rPr>
-                <w:rFonts w:ascii="Arial" w:hAnsi="Arial" w:cs="Arial"/>
-                <w:b/>
-                <w:spacing w:val="3"/>
-                <w:position w:val="1"/>
-                <w:sz w:val="16"/>
-                <w:szCs w:val="16"/>
-              </w:rPr>
-              <w:t>P</w:t>
-            </w:r>
-            <w:r>
-              <w:rPr>
-                <w:rFonts w:ascii="Arial" w:hAnsi="Arial" w:cs="Arial"/>
-                <w:b/>
-                <w:position w:val="1"/>
-                <w:sz w:val="16"/>
-                <w:szCs w:val="16"/>
-              </w:rPr>
-              <w:t>R</w:t>
-            </w:r>
-            <w:r>
-              <w:rPr>
-                <w:rFonts w:ascii="Arial" w:hAnsi="Arial" w:cs="Arial"/>
-                <w:b/>
-                <w:spacing w:val="1"/>
-                <w:position w:val="1"/>
-                <w:sz w:val="16"/>
-                <w:szCs w:val="16"/>
-              </w:rPr>
-              <w:t>EN</w:t>
-            </w:r>
-            <w:r>
-              <w:rPr>
-                <w:rFonts w:ascii="Arial" w:hAnsi="Arial" w:cs="Arial"/>
-                <w:b/>
-                <w:position w:val="1"/>
-                <w:sz w:val="16"/>
-                <w:szCs w:val="16"/>
-              </w:rPr>
-              <w:t>DIZA</w:t>
-            </w:r>
-            <w:r>
-              <w:rPr>
-                <w:rFonts w:ascii="Arial" w:hAnsi="Arial" w:cs="Arial"/>
-                <w:b/>
-                <w:spacing w:val="-1"/>
-                <w:position w:val="1"/>
-                <w:sz w:val="16"/>
-                <w:szCs w:val="16"/>
-              </w:rPr>
-              <w:t>J</w:t>
-            </w:r>
-            <w:r>
-              <w:rPr>
-                <w:rFonts w:ascii="Arial" w:hAnsi="Arial" w:cs="Arial"/>
-                <w:b/>
-                <w:position w:val="1"/>
-                <w:sz w:val="16"/>
-                <w:szCs w:val="16"/>
-              </w:rPr>
-              <w:t>E</w:t>
+              <w:t>I</w:t>
+            </w:r>
+            <w:r>
+              <w:rPr>
+                <w:rFonts w:ascii="Arial" w:hAnsi="Arial" w:cs="Arial"/>
+                <w:b/>
+                <w:position w:val="1"/>
+                <w:sz w:val="16"/>
+                <w:szCs w:val="16"/>
+              </w:rPr>
+              <w:t>ON</w:t>
             </w:r>
           </w:p>
         </w:tc>
@@ -6606,11 +7314,11 @@
         <w:trPr>
           <w:gridAfter w:val="2"/>
           <w:wAfter w:w="3334" w:type="dxa"/>
-          <w:trHeight w:hRule="exact" w:val="280"/>
+          <w:trHeight w:hRule="exact" w:val="276"/>
         </w:trPr>
         <w:tc>
           <w:tcPr>
-            <w:tcW w:w="3687" w:type="dxa"/>
+            <w:tcW w:w="3681" w:type="dxa"/>
             <w:vMerge/>
             <w:tcBorders>
               <w:top w:val="single" w:sz="4" w:space="0" w:color="000000"/>
@@ -6637,7 +7345,7 @@
         </w:tc>
         <w:tc>
           <w:tcPr>
-            <w:tcW w:w="419" w:type="dxa"/>
+            <w:tcW w:w="425" w:type="dxa"/>
             <w:gridSpan w:val="2"/>
             <w:tcBorders>
               <w:top w:val="single" w:sz="4" w:space="0" w:color="000000"/>
@@ -6661,6 +7369,60 @@
                 <w:szCs w:val="16"/>
               </w:rPr>
             </w:pPr>
+            <w:r>
+              <w:rPr>
+                <w:rFonts w:ascii="Times New Roman" w:hAnsi="Times New Roman"/>
+                <w:b/>
+                <w:sz w:val="16"/>
+                <w:szCs w:val="16"/>
+              </w:rPr>
+              <w:t xml:space="preserve">  </w:t>
+            </w:r>
+            <w:r>
+              <w:rPr>
+                <w:rFonts w:ascii="Times New Roman" w:hAnsi="Times New Roman"/>
+                <w:b/>
+                <w:sz w:val="16"/>
+                <w:szCs w:val="16"/>
+              </w:rPr>
+              <w:t>{#ALIANZAS</w:t>
+            </w:r>
+            <w:r>
+              <w:rPr>
+                <w:rFonts w:ascii="Times New Roman" w:hAnsi="Times New Roman"/>
+                <w:b/>
+                <w:sz w:val="16"/>
+                <w:szCs w:val="16"/>
+              </w:rPr>
+              <w:t>_</w:t>
+            </w:r>
+            <w:r>
+              <w:rPr>
+                <w:rFonts w:ascii="Times New Roman" w:hAnsi="Times New Roman"/>
+                <w:b/>
+                <w:sz w:val="16"/>
+                <w:szCs w:val="16"/>
+              </w:rPr>
+              <w:t>ESTRATEGICAS}X{/ALIANZAS</w:t>
+            </w:r>
+            <w:r>
+              <w:rPr>
+                <w:rFonts w:ascii="Times New Roman" w:hAnsi="Times New Roman"/>
+                <w:b/>
+                <w:sz w:val="16"/>
+                <w:szCs w:val="16"/>
+              </w:rPr>
+              <w:t>_</w:t>
+            </w:r>
+            <w:r>
+              <w:rPr>
+                <w:rFonts w:ascii="Times New Roman" w:hAnsi="Times New Roman"/>
+                <w:b/>
+                <w:sz w:val="16"/>
+                <w:szCs w:val="16"/>
+              </w:rPr>
+              <w:t>ESTRATEGICAS}</w:t>
+            </w:r>
           </w:p>
         </w:tc>
         <w:tc>
@@ -6681,7 +7443,7 @@
               <w:autoSpaceDE w:val="0"/>
               <w:autoSpaceDN w:val="0"/>
               <w:adjustRightInd w:val="0"/>
-              <w:spacing w:after="0" w:line="242" w:lineRule="exact"/>
+              <w:spacing w:after="0" w:line="240" w:lineRule="auto"/>
               <w:ind w:left="102"/>
               <w:rPr>
                 <w:rFonts w:ascii="Arial" w:hAnsi="Arial" w:cs="Arial"/>
@@ -6697,7 +7459,132 @@
                 <w:sz w:val="16"/>
                 <w:szCs w:val="16"/>
               </w:rPr>
-              <w:t>FULL POPULAR</w:t>
+              <w:t>ALIA</w:t>
+            </w:r>
+            <w:r>
+              <w:rPr>
+                <w:rFonts w:ascii="Arial" w:hAnsi="Arial" w:cs="Arial"/>
+                <w:b/>
+                <w:spacing w:val="1"/>
+                <w:sz w:val="16"/>
+                <w:szCs w:val="16"/>
+              </w:rPr>
+              <w:t>N</w:t>
+            </w:r>
+            <w:r>
+              <w:rPr>
+                <w:rFonts w:ascii="Arial" w:hAnsi="Arial" w:cs="Arial"/>
+                <w:b/>
+                <w:sz w:val="16"/>
+                <w:szCs w:val="16"/>
+              </w:rPr>
+              <w:t>ZAS</w:t>
+            </w:r>
+            <w:r>
+              <w:rPr>
+                <w:rFonts w:ascii="Arial" w:hAnsi="Arial" w:cs="Arial"/>
+                <w:b/>
+                <w:spacing w:val="-8"/>
+                <w:sz w:val="16"/>
+                <w:szCs w:val="16"/>
+              </w:rPr>
+              <w:t xml:space="preserve"> </w:t>
+            </w:r>
+            <w:r>
+              <w:rPr>
+                <w:rFonts w:ascii="Arial" w:hAnsi="Arial" w:cs="Arial"/>
+                <w:b/>
+                <w:spacing w:val="2"/>
+                <w:sz w:val="16"/>
+                <w:szCs w:val="16"/>
+              </w:rPr>
+              <w:t>E</w:t>
+            </w:r>
+            <w:r>
+              <w:rPr>
+                <w:rFonts w:ascii="Arial" w:hAnsi="Arial" w:cs="Arial"/>
+                <w:b/>
+                <w:sz w:val="16"/>
+                <w:szCs w:val="16"/>
+              </w:rPr>
+              <w:t>S</w:t>
+            </w:r>
+            <w:r>
+              <w:rPr>
+                <w:rFonts w:ascii="Arial" w:hAnsi="Arial" w:cs="Arial"/>
+                <w:b/>
+                <w:spacing w:val="1"/>
+                <w:sz w:val="16"/>
+                <w:szCs w:val="16"/>
+              </w:rPr>
+              <w:t>T</w:t>
+            </w:r>
+            <w:r>
+              <w:rPr>
+                <w:rFonts w:ascii="Arial" w:hAnsi="Arial" w:cs="Arial"/>
+                <w:b/>
+                <w:sz w:val="16"/>
+                <w:szCs w:val="16"/>
+              </w:rPr>
+              <w:t>RA</w:t>
+            </w:r>
+            <w:r>
+              <w:rPr>
+                <w:rFonts w:ascii="Arial" w:hAnsi="Arial" w:cs="Arial"/>
+                <w:b/>
+                <w:spacing w:val="-1"/>
+                <w:sz w:val="16"/>
+                <w:szCs w:val="16"/>
+              </w:rPr>
+              <w:t>T</w:t>
+            </w:r>
+            <w:r>
+              <w:rPr>
+                <w:rFonts w:ascii="Arial" w:hAnsi="Arial" w:cs="Arial"/>
+                <w:b/>
+                <w:spacing w:val="3"/>
+                <w:sz w:val="16"/>
+                <w:szCs w:val="16"/>
+              </w:rPr>
+              <w:t>E</w:t>
+            </w:r>
+            <w:r>
+              <w:rPr>
+                <w:rFonts w:ascii="Arial" w:hAnsi="Arial" w:cs="Arial"/>
+                <w:b/>
+                <w:spacing w:val="-1"/>
+                <w:sz w:val="16"/>
+                <w:szCs w:val="16"/>
+              </w:rPr>
+              <w:t>G</w:t>
+            </w:r>
+            <w:r>
+              <w:rPr>
+                <w:rFonts w:ascii="Arial" w:hAnsi="Arial" w:cs="Arial"/>
+                <w:b/>
+                <w:sz w:val="16"/>
+                <w:szCs w:val="16"/>
+              </w:rPr>
+              <w:t>IC</w:t>
+            </w:r>
+            <w:r>
+              <w:rPr>
+                <w:rFonts w:ascii="Arial" w:hAnsi="Arial" w:cs="Arial"/>
+                <w:b/>
+                <w:spacing w:val="2"/>
+                <w:sz w:val="16"/>
+                <w:szCs w:val="16"/>
+              </w:rPr>
+              <w:t>A</w:t>
+            </w:r>
+            <w:r>
+              <w:rPr>
+                <w:rFonts w:ascii="Arial" w:hAnsi="Arial" w:cs="Arial"/>
+                <w:b/>
+                <w:sz w:val="16"/>
+                <w:szCs w:val="16"/>
+              </w:rPr>
+              <w:t>S</w:t>
             </w:r>
           </w:p>
         </w:tc>
@@ -6706,11 +7593,11 @@
         <w:trPr>
           <w:gridAfter w:val="2"/>
           <w:wAfter w:w="3334" w:type="dxa"/>
-          <w:trHeight w:hRule="exact" w:val="280"/>
+          <w:trHeight w:hRule="exact" w:val="358"/>
         </w:trPr>
         <w:tc>
           <w:tcPr>
-            <w:tcW w:w="3687" w:type="dxa"/>
+            <w:tcW w:w="3681" w:type="dxa"/>
             <w:vMerge/>
             <w:tcBorders>
               <w:top w:val="single" w:sz="4" w:space="0" w:color="000000"/>
@@ -6725,7 +7612,7 @@
               <w:autoSpaceDE w:val="0"/>
               <w:autoSpaceDN w:val="0"/>
               <w:adjustRightInd w:val="0"/>
-              <w:spacing w:after="0" w:line="242" w:lineRule="exact"/>
+              <w:spacing w:after="0" w:line="240" w:lineRule="auto"/>
               <w:ind w:left="102"/>
               <w:rPr>
                 <w:rFonts w:ascii="Times New Roman" w:hAnsi="Times New Roman"/>
@@ -6737,7 +7624,7 @@
         </w:tc>
         <w:tc>
           <w:tcPr>
-            <w:tcW w:w="419" w:type="dxa"/>
+            <w:tcW w:w="425" w:type="dxa"/>
             <w:gridSpan w:val="2"/>
             <w:tcBorders>
               <w:top w:val="single" w:sz="4" w:space="0" w:color="000000"/>
@@ -6745,6 +7632,7 @@
               <w:bottom w:val="single" w:sz="4" w:space="0" w:color="000000"/>
               <w:right w:val="single" w:sz="4" w:space="0" w:color="000000"/>
             </w:tcBorders>
+            <w:vAlign w:val="center"/>
           </w:tcPr>
           <w:p>
             <w:pPr>
@@ -6755,509 +7643,30 @@
               <w:spacing w:after="0" w:line="240" w:lineRule="auto"/>
               <w:jc w:val="center"/>
               <w:rPr>
-                <w:rFonts w:ascii="Times New Roman" w:hAnsi="Times New Roman"/>
-                <w:b/>
-                <w:sz w:val="16"/>
-                <w:szCs w:val="16"/>
-              </w:rPr>
-            </w:pPr>
-          </w:p>
-        </w:tc>
-        <w:tc>
-          <w:tcPr>
-            <w:tcW w:w="6262" w:type="dxa"/>
-            <w:gridSpan w:val="24"/>
-            <w:tcBorders>
-              <w:top w:val="single" w:sz="4" w:space="0" w:color="000000"/>
-              <w:left w:val="single" w:sz="4" w:space="0" w:color="000000"/>
-              <w:bottom w:val="single" w:sz="4" w:space="0" w:color="000000"/>
-              <w:right w:val="single" w:sz="4" w:space="0" w:color="000000"/>
-            </w:tcBorders>
-            <w:vAlign w:val="center"/>
-          </w:tcPr>
-          <w:p>
-            <w:pPr>
-              <w:widowControl w:val="0"/>
-              <w:autoSpaceDE w:val="0"/>
-              <w:autoSpaceDN w:val="0"/>
-              <w:adjustRightInd w:val="0"/>
-              <w:spacing w:after="0" w:line="242" w:lineRule="exact"/>
-              <w:ind w:left="102"/>
-              <w:rPr>
-                <w:rFonts w:ascii="Arial" w:hAnsi="Arial" w:cs="Arial"/>
-                <w:b/>
-                <w:sz w:val="16"/>
-                <w:szCs w:val="16"/>
-              </w:rPr>
-            </w:pPr>
-            <w:r>
-              <w:rPr>
-                <w:rFonts w:ascii="Arial" w:hAnsi="Arial" w:cs="Arial"/>
-                <w:b/>
-                <w:position w:val="1"/>
-                <w:sz w:val="16"/>
-                <w:szCs w:val="16"/>
-              </w:rPr>
-              <w:t>PRO</w:t>
-            </w:r>
-            <w:r>
-              <w:rPr>
-                <w:rFonts w:ascii="Arial" w:hAnsi="Arial" w:cs="Arial"/>
-                <w:b/>
-                <w:spacing w:val="-1"/>
-                <w:position w:val="1"/>
-                <w:sz w:val="16"/>
-                <w:szCs w:val="16"/>
-              </w:rPr>
-              <w:t>G</w:t>
-            </w:r>
-            <w:r>
-              <w:rPr>
-                <w:rFonts w:ascii="Arial" w:hAnsi="Arial" w:cs="Arial"/>
-                <w:b/>
-                <w:spacing w:val="2"/>
-                <w:position w:val="1"/>
-                <w:sz w:val="16"/>
-                <w:szCs w:val="16"/>
-              </w:rPr>
-              <w:t>R</w:t>
-            </w:r>
-            <w:r>
-              <w:rPr>
-                <w:rFonts w:ascii="Arial" w:hAnsi="Arial" w:cs="Arial"/>
-                <w:b/>
-                <w:position w:val="1"/>
-                <w:sz w:val="16"/>
-                <w:szCs w:val="16"/>
-              </w:rPr>
-              <w:t>AMA</w:t>
-            </w:r>
-            <w:r>
-              <w:rPr>
-                <w:rFonts w:ascii="Arial" w:hAnsi="Arial" w:cs="Arial"/>
-                <w:b/>
-                <w:spacing w:val="-10"/>
-                <w:position w:val="1"/>
-                <w:sz w:val="16"/>
-                <w:szCs w:val="16"/>
-              </w:rPr>
-              <w:t xml:space="preserve"> </w:t>
-            </w:r>
-            <w:r>
-              <w:rPr>
-                <w:rFonts w:ascii="Arial" w:hAnsi="Arial" w:cs="Arial"/>
-                <w:b/>
-                <w:spacing w:val="1"/>
-                <w:position w:val="1"/>
-                <w:sz w:val="16"/>
-                <w:szCs w:val="16"/>
-              </w:rPr>
-              <w:t>J</w:t>
-            </w:r>
-            <w:r>
-              <w:rPr>
-                <w:rFonts w:ascii="Arial" w:hAnsi="Arial" w:cs="Arial"/>
-                <w:b/>
-                <w:position w:val="1"/>
-                <w:sz w:val="16"/>
-                <w:szCs w:val="16"/>
-              </w:rPr>
-              <w:t>OV</w:t>
-            </w:r>
-            <w:r>
-              <w:rPr>
-                <w:rFonts w:ascii="Arial" w:hAnsi="Arial" w:cs="Arial"/>
-                <w:b/>
-                <w:spacing w:val="1"/>
-                <w:position w:val="1"/>
-                <w:sz w:val="16"/>
-                <w:szCs w:val="16"/>
-              </w:rPr>
-              <w:t>ENE</w:t>
-            </w:r>
-            <w:r>
-              <w:rPr>
-                <w:rFonts w:ascii="Arial" w:hAnsi="Arial" w:cs="Arial"/>
-                <w:b/>
-                <w:position w:val="1"/>
-                <w:sz w:val="16"/>
-                <w:szCs w:val="16"/>
-              </w:rPr>
-              <w:t>S</w:t>
-            </w:r>
-            <w:r>
-              <w:rPr>
-                <w:rFonts w:ascii="Arial" w:hAnsi="Arial" w:cs="Arial"/>
-                <w:b/>
-                <w:spacing w:val="-7"/>
-                <w:position w:val="1"/>
-                <w:sz w:val="16"/>
-                <w:szCs w:val="16"/>
-              </w:rPr>
-              <w:t xml:space="preserve"> </w:t>
-            </w:r>
-            <w:r>
-              <w:rPr>
-                <w:rFonts w:ascii="Arial" w:hAnsi="Arial" w:cs="Arial"/>
-                <w:b/>
-                <w:spacing w:val="1"/>
-                <w:position w:val="1"/>
-                <w:sz w:val="16"/>
-                <w:szCs w:val="16"/>
-              </w:rPr>
-              <w:t>E</w:t>
-            </w:r>
-            <w:r>
-              <w:rPr>
-                <w:rFonts w:ascii="Arial" w:hAnsi="Arial" w:cs="Arial"/>
-                <w:b/>
-                <w:position w:val="1"/>
-                <w:sz w:val="16"/>
-                <w:szCs w:val="16"/>
-              </w:rPr>
-              <w:t>N</w:t>
-            </w:r>
-            <w:r>
-              <w:rPr>
-                <w:rFonts w:ascii="Arial" w:hAnsi="Arial" w:cs="Arial"/>
-                <w:b/>
-                <w:spacing w:val="-1"/>
-                <w:position w:val="1"/>
-                <w:sz w:val="16"/>
-                <w:szCs w:val="16"/>
-              </w:rPr>
-              <w:t xml:space="preserve"> </w:t>
-            </w:r>
-            <w:r>
-              <w:rPr>
-                <w:rFonts w:ascii="Arial" w:hAnsi="Arial" w:cs="Arial"/>
-                <w:b/>
-                <w:position w:val="1"/>
-                <w:sz w:val="16"/>
-                <w:szCs w:val="16"/>
-              </w:rPr>
-              <w:t>AC</w:t>
-            </w:r>
-            <w:r>
-              <w:rPr>
-                <w:rFonts w:ascii="Arial" w:hAnsi="Arial" w:cs="Arial"/>
-                <w:b/>
-                <w:spacing w:val="-1"/>
-                <w:position w:val="1"/>
-                <w:sz w:val="16"/>
-                <w:szCs w:val="16"/>
-              </w:rPr>
-              <w:t>C</w:t>
-            </w:r>
-            <w:r>
-              <w:rPr>
-                <w:rFonts w:ascii="Arial" w:hAnsi="Arial" w:cs="Arial"/>
-                <w:b/>
-                <w:spacing w:val="2"/>
-                <w:position w:val="1"/>
-                <w:sz w:val="16"/>
-                <w:szCs w:val="16"/>
-              </w:rPr>
-              <w:t>I</w:t>
-            </w:r>
-            <w:r>
-              <w:rPr>
-                <w:rFonts w:ascii="Arial" w:hAnsi="Arial" w:cs="Arial"/>
-                <w:b/>
-                <w:position w:val="1"/>
-                <w:sz w:val="16"/>
-                <w:szCs w:val="16"/>
-              </w:rPr>
-              <w:t>ON</w:t>
-            </w:r>
-          </w:p>
-        </w:tc>
-      </w:tr>
-      <w:tr>
-        <w:trPr>
-          <w:gridAfter w:val="2"/>
-          <w:wAfter w:w="3334" w:type="dxa"/>
-          <w:trHeight w:hRule="exact" w:val="280"/>
-        </w:trPr>
-        <w:tc>
-          <w:tcPr>
-            <w:tcW w:w="3687" w:type="dxa"/>
-            <w:vMerge/>
-            <w:tcBorders>
-              <w:top w:val="single" w:sz="4" w:space="0" w:color="000000"/>
-              <w:left w:val="single" w:sz="4" w:space="0" w:color="000000"/>
-              <w:bottom w:val="single" w:sz="4" w:space="0" w:color="000000"/>
-              <w:right w:val="single" w:sz="4" w:space="0" w:color="000000"/>
-            </w:tcBorders>
-          </w:tcPr>
-          <w:p>
-            <w:pPr>
-              <w:widowControl w:val="0"/>
-              <w:autoSpaceDE w:val="0"/>
-              <w:autoSpaceDN w:val="0"/>
-              <w:adjustRightInd w:val="0"/>
-              <w:spacing w:after="0" w:line="242" w:lineRule="exact"/>
-              <w:ind w:left="102"/>
-              <w:rPr>
-                <w:rFonts w:ascii="Times New Roman" w:hAnsi="Times New Roman"/>
-                <w:sz w:val="16"/>
-                <w:szCs w:val="16"/>
-              </w:rPr>
-            </w:pPr>
-          </w:p>
-        </w:tc>
-        <w:tc>
-          <w:tcPr>
-            <w:tcW w:w="419" w:type="dxa"/>
-            <w:gridSpan w:val="2"/>
-            <w:tcBorders>
-              <w:top w:val="single" w:sz="4" w:space="0" w:color="000000"/>
-              <w:left w:val="single" w:sz="4" w:space="0" w:color="000000"/>
-              <w:bottom w:val="single" w:sz="4" w:space="0" w:color="000000"/>
-              <w:right w:val="single" w:sz="4" w:space="0" w:color="000000"/>
-            </w:tcBorders>
-          </w:tcPr>
-          <w:p>
-            <w:pPr>
-              <w:widowControl w:val="0"/>
-              <w:autoSpaceDE w:val="0"/>
-              <w:autoSpaceDN w:val="0"/>
-              <w:adjustRightInd w:val="0"/>
-              <w:spacing w:after="0" w:line="240" w:lineRule="auto"/>
-              <w:jc w:val="center"/>
-              <w:rPr>
-                <w:rFonts w:ascii="Times New Roman" w:hAnsi="Times New Roman"/>
-                <w:b/>
-                <w:sz w:val="16"/>
-                <w:szCs w:val="16"/>
-              </w:rPr>
-            </w:pPr>
-          </w:p>
-        </w:tc>
-        <w:tc>
-          <w:tcPr>
-            <w:tcW w:w="6262" w:type="dxa"/>
-            <w:gridSpan w:val="24"/>
-            <w:tcBorders>
-              <w:top w:val="single" w:sz="4" w:space="0" w:color="000000"/>
-              <w:left w:val="single" w:sz="4" w:space="0" w:color="000000"/>
-              <w:bottom w:val="single" w:sz="4" w:space="0" w:color="000000"/>
-              <w:right w:val="single" w:sz="4" w:space="0" w:color="000000"/>
-            </w:tcBorders>
-            <w:vAlign w:val="center"/>
-          </w:tcPr>
-          <w:p>
-            <w:pPr>
-              <w:widowControl w:val="0"/>
-              <w:autoSpaceDE w:val="0"/>
-              <w:autoSpaceDN w:val="0"/>
-              <w:adjustRightInd w:val="0"/>
-              <w:spacing w:after="0" w:line="240" w:lineRule="auto"/>
-              <w:ind w:left="102"/>
-              <w:rPr>
-                <w:rFonts w:ascii="Arial" w:hAnsi="Arial" w:cs="Arial"/>
-                <w:b/>
-                <w:sz w:val="16"/>
-                <w:szCs w:val="16"/>
-              </w:rPr>
-            </w:pPr>
-            <w:r>
-              <w:rPr>
-                <w:rFonts w:ascii="Arial" w:hAnsi="Arial" w:cs="Arial"/>
-                <w:b/>
-                <w:sz w:val="16"/>
-                <w:szCs w:val="16"/>
-              </w:rPr>
-              <w:t>ALIA</w:t>
-            </w:r>
-            <w:r>
-              <w:rPr>
-                <w:rFonts w:ascii="Arial" w:hAnsi="Arial" w:cs="Arial"/>
-                <w:b/>
-                <w:spacing w:val="1"/>
-                <w:sz w:val="16"/>
-                <w:szCs w:val="16"/>
-              </w:rPr>
-              <w:t>N</w:t>
-            </w:r>
-            <w:r>
-              <w:rPr>
-                <w:rFonts w:ascii="Arial" w:hAnsi="Arial" w:cs="Arial"/>
-                <w:b/>
-                <w:sz w:val="16"/>
-                <w:szCs w:val="16"/>
-              </w:rPr>
-              <w:t>ZAS</w:t>
-            </w:r>
-            <w:r>
-              <w:rPr>
-                <w:rFonts w:ascii="Arial" w:hAnsi="Arial" w:cs="Arial"/>
-                <w:b/>
-                <w:spacing w:val="-8"/>
-                <w:sz w:val="16"/>
-                <w:szCs w:val="16"/>
-              </w:rPr>
-              <w:t xml:space="preserve"> </w:t>
-            </w:r>
-            <w:r>
-              <w:rPr>
-                <w:rFonts w:ascii="Arial" w:hAnsi="Arial" w:cs="Arial"/>
-                <w:b/>
-                <w:spacing w:val="2"/>
-                <w:sz w:val="16"/>
-                <w:szCs w:val="16"/>
-              </w:rPr>
-              <w:t>E</w:t>
-            </w:r>
-            <w:r>
-              <w:rPr>
-                <w:rFonts w:ascii="Arial" w:hAnsi="Arial" w:cs="Arial"/>
-                <w:b/>
-                <w:sz w:val="16"/>
-                <w:szCs w:val="16"/>
-              </w:rPr>
-              <w:t>S</w:t>
-            </w:r>
-            <w:r>
-              <w:rPr>
-                <w:rFonts w:ascii="Arial" w:hAnsi="Arial" w:cs="Arial"/>
-                <w:b/>
-                <w:spacing w:val="1"/>
-                <w:sz w:val="16"/>
-                <w:szCs w:val="16"/>
-              </w:rPr>
-              <w:t>T</w:t>
-            </w:r>
-            <w:r>
-              <w:rPr>
-                <w:rFonts w:ascii="Arial" w:hAnsi="Arial" w:cs="Arial"/>
-                <w:b/>
-                <w:sz w:val="16"/>
-                <w:szCs w:val="16"/>
-              </w:rPr>
-              <w:t>RA</w:t>
-            </w:r>
-            <w:r>
-              <w:rPr>
-                <w:rFonts w:ascii="Arial" w:hAnsi="Arial" w:cs="Arial"/>
-                <w:b/>
-                <w:spacing w:val="-1"/>
-                <w:sz w:val="16"/>
-                <w:szCs w:val="16"/>
-              </w:rPr>
-              <w:t>T</w:t>
-            </w:r>
-            <w:r>
-              <w:rPr>
-                <w:rFonts w:ascii="Arial" w:hAnsi="Arial" w:cs="Arial"/>
-                <w:b/>
-                <w:spacing w:val="3"/>
-                <w:sz w:val="16"/>
-                <w:szCs w:val="16"/>
-              </w:rPr>
-              <w:t>E</w:t>
-            </w:r>
-            <w:r>
-              <w:rPr>
-                <w:rFonts w:ascii="Arial" w:hAnsi="Arial" w:cs="Arial"/>
-                <w:b/>
-                <w:spacing w:val="-1"/>
-                <w:sz w:val="16"/>
-                <w:szCs w:val="16"/>
-              </w:rPr>
-              <w:t>G</w:t>
-            </w:r>
-            <w:r>
-              <w:rPr>
-                <w:rFonts w:ascii="Arial" w:hAnsi="Arial" w:cs="Arial"/>
-                <w:b/>
-                <w:sz w:val="16"/>
-                <w:szCs w:val="16"/>
-              </w:rPr>
-              <w:t>IC</w:t>
-            </w:r>
-            <w:r>
-              <w:rPr>
-                <w:rFonts w:ascii="Arial" w:hAnsi="Arial" w:cs="Arial"/>
-                <w:b/>
-                <w:spacing w:val="2"/>
-                <w:sz w:val="16"/>
-                <w:szCs w:val="16"/>
-              </w:rPr>
-              <w:t>A</w:t>
-            </w:r>
-            <w:r>
-              <w:rPr>
-                <w:rFonts w:ascii="Arial" w:hAnsi="Arial" w:cs="Arial"/>
-                <w:b/>
-                <w:sz w:val="16"/>
-                <w:szCs w:val="16"/>
-              </w:rPr>
-              <w:t>S</w:t>
-            </w:r>
-          </w:p>
-        </w:tc>
-      </w:tr>
-      <w:tr>
-        <w:trPr>
-          <w:gridAfter w:val="2"/>
-          <w:wAfter w:w="3334" w:type="dxa"/>
-          <w:trHeight w:hRule="exact" w:val="280"/>
-        </w:trPr>
-        <w:tc>
-          <w:tcPr>
-            <w:tcW w:w="3687" w:type="dxa"/>
-            <w:vMerge/>
-            <w:tcBorders>
-              <w:top w:val="single" w:sz="4" w:space="0" w:color="000000"/>
-              <w:left w:val="single" w:sz="4" w:space="0" w:color="000000"/>
-              <w:bottom w:val="single" w:sz="4" w:space="0" w:color="000000"/>
-              <w:right w:val="single" w:sz="4" w:space="0" w:color="000000"/>
-            </w:tcBorders>
-          </w:tcPr>
-          <w:p>
-            <w:pPr>
-              <w:widowControl w:val="0"/>
-              <w:autoSpaceDE w:val="0"/>
-              <w:autoSpaceDN w:val="0"/>
-              <w:adjustRightInd w:val="0"/>
-              <w:spacing w:after="0" w:line="240" w:lineRule="auto"/>
-              <w:ind w:left="102"/>
-              <w:rPr>
-                <w:rFonts w:ascii="Times New Roman" w:hAnsi="Times New Roman"/>
-                <w:sz w:val="16"/>
-                <w:szCs w:val="16"/>
-              </w:rPr>
-            </w:pPr>
-          </w:p>
-        </w:tc>
-        <w:tc>
-          <w:tcPr>
-            <w:tcW w:w="419" w:type="dxa"/>
-            <w:gridSpan w:val="2"/>
-            <w:tcBorders>
-              <w:top w:val="single" w:sz="4" w:space="0" w:color="000000"/>
-              <w:left w:val="single" w:sz="4" w:space="0" w:color="000000"/>
-              <w:bottom w:val="single" w:sz="4" w:space="0" w:color="000000"/>
-              <w:right w:val="single" w:sz="4" w:space="0" w:color="000000"/>
-            </w:tcBorders>
-            <w:vAlign w:val="center"/>
-          </w:tcPr>
-          <w:p>
-            <w:pPr>
-              <w:widowControl w:val="0"/>
-              <w:autoSpaceDE w:val="0"/>
-              <w:autoSpaceDN w:val="0"/>
-              <w:adjustRightInd w:val="0"/>
-              <w:spacing w:after="0" w:line="240" w:lineRule="auto"/>
-              <w:jc w:val="center"/>
-              <w:rPr>
-                <w:rFonts w:ascii="Arial" w:hAnsi="Arial" w:cs="Arial"/>
-                <w:b/>
-                <w:sz w:val="16"/>
-                <w:szCs w:val="16"/>
-              </w:rPr>
-            </w:pPr>
+                <w:rFonts w:ascii="Arial" w:hAnsi="Arial" w:cs="Arial"/>
+                <w:b/>
+                <w:sz w:val="16"/>
+                <w:szCs w:val="16"/>
+              </w:rPr>
+            </w:pPr>
+            <w:r>
+              <w:rPr>
+                <w:rFonts w:ascii="Arial" w:hAnsi="Arial" w:cs="Arial"/>
+                <w:b/>
+                <w:sz w:val="16"/>
+                <w:szCs w:val="16"/>
+              </w:rPr>
+              <w:t xml:space="preserve">  </w:t>
+            </w:r>
+            <w:r>
+              <w:rPr>
+                <w:rFonts w:ascii="Arial" w:hAnsi="Arial" w:cs="Arial"/>
+                <w:b/>
+                <w:sz w:val="16"/>
+                <w:szCs w:val="16"/>
+              </w:rPr>
+              <w:t>{#FULL_POPULAR__AULA_MOVIL}X{/FULL_POPULAR__AULA_MOVIL}</w:t>
+            </w:r>
           </w:p>
         </w:tc>
         <w:tc>
@@ -7307,7 +7716,7 @@
         </w:trPr>
         <w:tc>
           <w:tcPr>
-            <w:tcW w:w="3687" w:type="dxa"/>
+            <w:tcW w:w="3681" w:type="dxa"/>
             <w:tcBorders>
               <w:top w:val="single" w:sz="4" w:space="0" w:color="000000"/>
               <w:left w:val="single" w:sz="4" w:space="0" w:color="000000"/>
@@ -7383,7 +7792,7 @@
         </w:tc>
         <w:tc>
           <w:tcPr>
-            <w:tcW w:w="6681" w:type="dxa"/>
+            <w:tcW w:w="6687" w:type="dxa"/>
             <w:gridSpan w:val="26"/>
             <w:tcBorders>
               <w:top w:val="single" w:sz="4" w:space="0" w:color="000000"/>
@@ -7426,7 +7835,7 @@
         </w:trPr>
         <w:tc>
           <w:tcPr>
-            <w:tcW w:w="3687" w:type="dxa"/>
+            <w:tcW w:w="3681" w:type="dxa"/>
             <w:tcBorders>
               <w:top w:val="single" w:sz="4" w:space="0" w:color="000000"/>
               <w:left w:val="single" w:sz="4" w:space="0" w:color="000000"/>
@@ -7627,7 +8036,7 @@
         </w:tc>
         <w:tc>
           <w:tcPr>
-            <w:tcW w:w="6681" w:type="dxa"/>
+            <w:tcW w:w="6687" w:type="dxa"/>
             <w:gridSpan w:val="26"/>
             <w:tcBorders>
               <w:top w:val="single" w:sz="4" w:space="0" w:color="000000"/>
@@ -7669,7 +8078,7 @@
         </w:trPr>
         <w:tc>
           <w:tcPr>
-            <w:tcW w:w="3687" w:type="dxa"/>
+            <w:tcW w:w="3681" w:type="dxa"/>
             <w:tcBorders>
               <w:top w:val="single" w:sz="4" w:space="0" w:color="000000"/>
               <w:left w:val="single" w:sz="4" w:space="0" w:color="000000"/>
@@ -7874,7 +8283,7 @@
         </w:tc>
         <w:tc>
           <w:tcPr>
-            <w:tcW w:w="375" w:type="dxa"/>
+            <w:tcW w:w="381" w:type="dxa"/>
             <w:tcBorders>
               <w:top w:val="single" w:sz="4" w:space="0" w:color="000000"/>
               <w:left w:val="single" w:sz="4" w:space="0" w:color="000000"/>
@@ -8420,7 +8829,7 @@
         </w:trPr>
         <w:tc>
           <w:tcPr>
-            <w:tcW w:w="3687" w:type="dxa"/>
+            <w:tcW w:w="3681" w:type="dxa"/>
             <w:tcBorders>
               <w:top w:val="single" w:sz="4" w:space="0" w:color="000000"/>
               <w:left w:val="single" w:sz="4" w:space="0" w:color="000000"/>
@@ -8651,7 +9060,7 @@
         </w:tc>
         <w:tc>
           <w:tcPr>
-            <w:tcW w:w="6681" w:type="dxa"/>
+            <w:tcW w:w="6687" w:type="dxa"/>
             <w:gridSpan w:val="26"/>
             <w:tcBorders>
               <w:top w:val="single" w:sz="4" w:space="0" w:color="000000"/>
@@ -8681,16 +9090,7 @@
                 <w:sz w:val="16"/>
                 <w:szCs w:val="16"/>
               </w:rPr>
-              <w:t xml:space="preserve"> </w:t>
-            </w:r>
-            <w:r>
-              <w:rPr>
-                <w:rFonts w:ascii="Arial" w:hAnsi="Arial" w:cs="Arial"/>
-                <w:b/>
-                <w:sz w:val="16"/>
-                <w:szCs w:val="16"/>
-              </w:rPr>
-              <w:t>{</w:t>
+              <w:t xml:space="preserve"> {</w:t>
             </w:r>
             <w:proofErr w:type="spellStart"/>
             <w:r>
@@ -8720,25 +9120,7 @@
                 <w:sz w:val="16"/>
                 <w:szCs w:val="16"/>
               </w:rPr>
-              <w:t xml:space="preserve"> </w:t>
-            </w:r>
-            <w:r>
-              <w:rPr>
-                <w:rFonts w:ascii="Arial" w:hAnsi="Arial" w:cs="Arial"/>
-                <w:b/>
-                <w:sz w:val="16"/>
-                <w:szCs w:val="16"/>
-              </w:rPr>
-              <w:t xml:space="preserve">  </w:t>
-            </w:r>
-            <w:r>
-              <w:rPr>
-                <w:rFonts w:ascii="Arial" w:hAnsi="Arial" w:cs="Arial"/>
-                <w:b/>
-                <w:sz w:val="16"/>
-                <w:szCs w:val="16"/>
-              </w:rPr>
-              <w:t>{</w:t>
+              <w:t xml:space="preserve">   {</w:t>
             </w:r>
             <w:proofErr w:type="spellStart"/>
             <w:proofErr w:type="gramEnd"/>
@@ -8770,7 +9152,7 @@
         </w:trPr>
         <w:tc>
           <w:tcPr>
-            <w:tcW w:w="3687" w:type="dxa"/>
+            <w:tcW w:w="3681" w:type="dxa"/>
             <w:tcBorders>
               <w:top w:val="single" w:sz="4" w:space="0" w:color="000000"/>
               <w:left w:val="single" w:sz="4" w:space="0" w:color="000000"/>
@@ -9011,7 +9393,7 @@
         </w:tc>
         <w:tc>
           <w:tcPr>
-            <w:tcW w:w="6681" w:type="dxa"/>
+            <w:tcW w:w="6687" w:type="dxa"/>
             <w:gridSpan w:val="26"/>
             <w:tcBorders>
               <w:top w:val="single" w:sz="4" w:space="0" w:color="000000"/>
@@ -9042,16 +9424,7 @@
                 <w:sz w:val="16"/>
                 <w:szCs w:val="16"/>
               </w:rPr>
-              <w:t xml:space="preserve"> </w:t>
-            </w:r>
-            <w:r>
-              <w:rPr>
-                <w:rFonts w:ascii="Arial" w:hAnsi="Arial" w:cs="Arial"/>
-                <w:b/>
-                <w:sz w:val="16"/>
-                <w:szCs w:val="16"/>
-              </w:rPr>
-              <w:t>{mes1}</w:t>
+              <w:t xml:space="preserve"> {mes1}</w:t>
             </w:r>
           </w:p>
         </w:tc>
@@ -9085,7 +9458,7 @@
         </w:trPr>
         <w:tc>
           <w:tcPr>
-            <w:tcW w:w="3687" w:type="dxa"/>
+            <w:tcW w:w="3681" w:type="dxa"/>
             <w:tcBorders>
               <w:top w:val="single" w:sz="4" w:space="0" w:color="000000"/>
               <w:left w:val="single" w:sz="4" w:space="0" w:color="000000"/>
@@ -9255,7 +9628,7 @@
         </w:tc>
         <w:tc>
           <w:tcPr>
-            <w:tcW w:w="6681" w:type="dxa"/>
+            <w:tcW w:w="6687" w:type="dxa"/>
             <w:gridSpan w:val="26"/>
             <w:tcBorders>
               <w:top w:val="single" w:sz="4" w:space="0" w:color="000000"/>
@@ -9286,16 +9659,7 @@
                 <w:sz w:val="16"/>
                 <w:szCs w:val="16"/>
               </w:rPr>
-              <w:t xml:space="preserve"> </w:t>
-            </w:r>
-            <w:r>
-              <w:rPr>
-                <w:rFonts w:ascii="Arial" w:hAnsi="Arial" w:cs="Arial"/>
-                <w:b/>
-                <w:sz w:val="16"/>
-                <w:szCs w:val="16"/>
-              </w:rPr>
-              <w:t>{mes2}</w:t>
+              <w:t xml:space="preserve"> {mes2}</w:t>
             </w:r>
           </w:p>
         </w:tc>
@@ -9308,7 +9672,7 @@
         </w:trPr>
         <w:tc>
           <w:tcPr>
-            <w:tcW w:w="3687" w:type="dxa"/>
+            <w:tcW w:w="3681" w:type="dxa"/>
             <w:tcBorders>
               <w:top w:val="single" w:sz="4" w:space="0" w:color="000000"/>
               <w:left w:val="single" w:sz="4" w:space="0" w:color="000000"/>
@@ -9472,7 +9836,7 @@
         </w:tc>
         <w:tc>
           <w:tcPr>
-            <w:tcW w:w="6681" w:type="dxa"/>
+            <w:tcW w:w="6687" w:type="dxa"/>
             <w:gridSpan w:val="26"/>
             <w:tcBorders>
               <w:top w:val="single" w:sz="4" w:space="0" w:color="000000"/>
@@ -9507,7 +9871,7 @@
         </w:trPr>
         <w:tc>
           <w:tcPr>
-            <w:tcW w:w="3687" w:type="dxa"/>
+            <w:tcW w:w="3681" w:type="dxa"/>
             <w:tcBorders>
               <w:top w:val="single" w:sz="4" w:space="0" w:color="000000"/>
               <w:left w:val="single" w:sz="4" w:space="0" w:color="000000"/>
@@ -9628,7 +9992,7 @@
         </w:tc>
         <w:tc>
           <w:tcPr>
-            <w:tcW w:w="6681" w:type="dxa"/>
+            <w:tcW w:w="6687" w:type="dxa"/>
             <w:gridSpan w:val="26"/>
             <w:tcBorders>
               <w:top w:val="single" w:sz="4" w:space="0" w:color="000000"/>
@@ -9663,7 +10027,7 @@
         </w:trPr>
         <w:tc>
           <w:tcPr>
-            <w:tcW w:w="3687" w:type="dxa"/>
+            <w:tcW w:w="3681" w:type="dxa"/>
             <w:tcBorders>
               <w:top w:val="single" w:sz="4" w:space="0" w:color="000000"/>
               <w:left w:val="single" w:sz="4" w:space="0" w:color="000000"/>
@@ -9846,7 +10210,7 @@
         </w:tc>
         <w:tc>
           <w:tcPr>
-            <w:tcW w:w="6681" w:type="dxa"/>
+            <w:tcW w:w="6687" w:type="dxa"/>
             <w:gridSpan w:val="26"/>
             <w:tcBorders>
               <w:top w:val="single" w:sz="4" w:space="0" w:color="000000"/>

</xml_diff>